<commit_message>
Completed Module2- Introduction to Network Virtualization
</commit_message>
<xml_diff>
--- a/Network Virtualization.docx
+++ b/Network Virtualization.docx
@@ -483,7 +483,18 @@
           <w:szCs w:val="28"/>
           <w:shd w:val="clear" w:color="auto" w:fill="FFFFFF"/>
         </w:rPr>
-        <w:t> server virtualization, a hypervisor is installed on the physical server to allow for multiple virtual machines (VMs) to run on the same physical server.</w:t>
+        <w:t xml:space="preserve"> server virtualization, a hypervisor is </w:t>
+      </w:r>
+      <w:r>
+        <w:rPr>
+          <w:rFonts w:ascii="Arial" w:hAnsi="Arial" w:cs="Arial"/>
+          <w:color w:val="222222"/>
+          <w:sz w:val="28"/>
+          <w:szCs w:val="28"/>
+          <w:highlight w:val="cyan"/>
+          <w:shd w:val="clear" w:color="auto" w:fill="FFFFFF"/>
+        </w:rPr>
+        <w:t>installed on the physical server to allow for multiple virtual machines (VMs) to run on the same physical server.</w:t>
       </w:r>
     </w:p>
     <w:p>
@@ -3477,6 +3488,7 @@
           <w:color w:val="333333"/>
           <w:sz w:val="26"/>
           <w:szCs w:val="26"/>
+          <w:highlight w:val="yellow"/>
           <w:lang w:eastAsia="en-IN"/>
         </w:rPr>
       </w:pPr>
@@ -3618,7 +3630,18 @@
           <w:szCs w:val="26"/>
           <w:lang w:eastAsia="en-IN"/>
         </w:rPr>
-        <w:t>) This means that with both network virtualization and SDN, network control can be programmed directly for applications and network services, without the need for manual configuration.</w:t>
+        <w:t xml:space="preserve">) This means that with both network virtualization and SDN, network control can be programmed directly for applications and network services, </w:t>
+      </w:r>
+      <w:r>
+        <w:rPr>
+          <w:rFonts w:ascii="Helvetica" w:eastAsia="Times New Roman" w:hAnsi="Helvetica" w:cs="Helvetica"/>
+          <w:color w:val="333333"/>
+          <w:sz w:val="26"/>
+          <w:szCs w:val="26"/>
+          <w:highlight w:val="yellow"/>
+          <w:lang w:eastAsia="en-IN"/>
+        </w:rPr>
+        <w:t>without the need for manual configuration.</w:t>
       </w:r>
     </w:p>
     <w:p>
@@ -4519,7 +4542,26 @@
           <w:sz w:val="26"/>
           <w:szCs w:val="26"/>
         </w:rPr>
-        <w:t>As we mentioned in section 2.1, creating a virtual network on top of a physical network is known as </w:t>
+        <w:t xml:space="preserve">As we mentioned in section 2.1, creating a </w:t>
+      </w:r>
+      <w:r>
+        <w:rPr>
+          <w:rFonts w:ascii="Helvetica" w:hAnsi="Helvetica" w:cs="Helvetica"/>
+          <w:color w:val="333333"/>
+          <w:sz w:val="26"/>
+          <w:szCs w:val="26"/>
+          <w:highlight w:val="yellow"/>
+        </w:rPr>
+        <w:t>virtual network</w:t>
+      </w:r>
+      <w:r>
+        <w:rPr>
+          <w:rFonts w:ascii="Helvetica" w:hAnsi="Helvetica" w:cs="Helvetica"/>
+          <w:color w:val="333333"/>
+          <w:sz w:val="26"/>
+          <w:szCs w:val="26"/>
+        </w:rPr>
+        <w:t xml:space="preserve"> on top of a physical network is known as </w:t>
       </w:r>
       <w:r>
         <w:rPr>
@@ -4528,6 +4570,7 @@
           <w:color w:val="333333"/>
           <w:sz w:val="26"/>
           <w:szCs w:val="26"/>
+          <w:highlight w:val="yellow"/>
         </w:rPr>
         <w:t>overlay networking</w:t>
       </w:r>
@@ -4537,8 +4580,18 @@
           <w:color w:val="333333"/>
           <w:sz w:val="26"/>
           <w:szCs w:val="26"/>
-        </w:rPr>
-        <w:t>. The underlying infrastructure becomes the </w:t>
+          <w:highlight w:val="yellow"/>
+        </w:rPr>
+        <w:t>.</w:t>
+      </w:r>
+      <w:r>
+        <w:rPr>
+          <w:rFonts w:ascii="Helvetica" w:hAnsi="Helvetica" w:cs="Helvetica"/>
+          <w:color w:val="333333"/>
+          <w:sz w:val="26"/>
+          <w:szCs w:val="26"/>
+        </w:rPr>
+        <w:t xml:space="preserve"> The underlying infrastructure becomes the </w:t>
       </w:r>
       <w:r>
         <w:rPr>
@@ -4547,6 +4600,7 @@
           <w:color w:val="333333"/>
           <w:sz w:val="26"/>
           <w:szCs w:val="26"/>
+          <w:highlight w:val="yellow"/>
         </w:rPr>
         <w:t>underlay</w:t>
       </w:r>
@@ -4556,8 +4610,37 @@
           <w:color w:val="333333"/>
           <w:sz w:val="26"/>
           <w:szCs w:val="26"/>
-        </w:rPr>
-        <w:t> - also known as the physical (Layer 3) network. Several overlay methodologies exist. Two of the most widely-used are </w:t>
+          <w:highlight w:val="yellow"/>
+        </w:rPr>
+        <w:t> - also known as the physical (Layer 3) network</w:t>
+      </w:r>
+      <w:r>
+        <w:rPr>
+          <w:rFonts w:ascii="Helvetica" w:hAnsi="Helvetica" w:cs="Helvetica"/>
+          <w:color w:val="333333"/>
+          <w:sz w:val="26"/>
+          <w:szCs w:val="26"/>
+        </w:rPr>
+        <w:t xml:space="preserve">. Several </w:t>
+      </w:r>
+      <w:r>
+        <w:rPr>
+          <w:rFonts w:ascii="Helvetica" w:hAnsi="Helvetica" w:cs="Helvetica"/>
+          <w:color w:val="333333"/>
+          <w:sz w:val="26"/>
+          <w:szCs w:val="26"/>
+          <w:highlight w:val="green"/>
+        </w:rPr>
+        <w:t>overlay methodologies</w:t>
+      </w:r>
+      <w:r>
+        <w:rPr>
+          <w:rFonts w:ascii="Helvetica" w:hAnsi="Helvetica" w:cs="Helvetica"/>
+          <w:color w:val="333333"/>
+          <w:sz w:val="26"/>
+          <w:szCs w:val="26"/>
+        </w:rPr>
+        <w:t xml:space="preserve"> exist. Two of the most widely-used are </w:t>
       </w:r>
       <w:r>
         <w:rPr>
@@ -4566,6 +4649,7 @@
           <w:color w:val="333333"/>
           <w:sz w:val="26"/>
           <w:szCs w:val="26"/>
+          <w:highlight w:val="green"/>
         </w:rPr>
         <w:t>Virtual Extensible Local Area Network</w:t>
       </w:r>
@@ -4575,8 +4659,18 @@
           <w:color w:val="333333"/>
           <w:sz w:val="26"/>
           <w:szCs w:val="26"/>
-        </w:rPr>
-        <w:t> (VXLAN) and </w:t>
+          <w:highlight w:val="green"/>
+        </w:rPr>
+        <w:t> (VXLAN)</w:t>
+      </w:r>
+      <w:r>
+        <w:rPr>
+          <w:rFonts w:ascii="Helvetica" w:hAnsi="Helvetica" w:cs="Helvetica"/>
+          <w:color w:val="333333"/>
+          <w:sz w:val="26"/>
+          <w:szCs w:val="26"/>
+        </w:rPr>
+        <w:t xml:space="preserve"> and </w:t>
       </w:r>
       <w:r>
         <w:rPr>
@@ -4585,6 +4679,7 @@
           <w:color w:val="333333"/>
           <w:sz w:val="26"/>
           <w:szCs w:val="26"/>
+          <w:highlight w:val="green"/>
         </w:rPr>
         <w:t>Generic Network Virtualization Encapsulation</w:t>
       </w:r>
@@ -4594,8 +4689,37 @@
           <w:color w:val="333333"/>
           <w:sz w:val="26"/>
           <w:szCs w:val="26"/>
-        </w:rPr>
-        <w:t> (GENEVE). It is important to note that VXLAN is vendor-neutral and has been recognized as RFC (Request for Comments) 7348, which is a formal document from the Internet Engineering Task Force (IETF).</w:t>
+          <w:highlight w:val="green"/>
+        </w:rPr>
+        <w:t> (GENEVE)</w:t>
+      </w:r>
+      <w:r>
+        <w:rPr>
+          <w:rFonts w:ascii="Helvetica" w:hAnsi="Helvetica" w:cs="Helvetica"/>
+          <w:color w:val="333333"/>
+          <w:sz w:val="26"/>
+          <w:szCs w:val="26"/>
+        </w:rPr>
+        <w:t xml:space="preserve">. It is important to note that </w:t>
+      </w:r>
+      <w:r>
+        <w:rPr>
+          <w:rFonts w:ascii="Helvetica" w:hAnsi="Helvetica" w:cs="Helvetica"/>
+          <w:color w:val="333333"/>
+          <w:sz w:val="26"/>
+          <w:szCs w:val="26"/>
+          <w:highlight w:val="cyan"/>
+        </w:rPr>
+        <w:t>VXLAN is vendor-neutral</w:t>
+      </w:r>
+      <w:r>
+        <w:rPr>
+          <w:rFonts w:ascii="Helvetica" w:hAnsi="Helvetica" w:cs="Helvetica"/>
+          <w:color w:val="333333"/>
+          <w:sz w:val="26"/>
+          <w:szCs w:val="26"/>
+        </w:rPr>
+        <w:t xml:space="preserve"> and has been recognized as RFC (Request for Comments) 7348, which is a formal document from the Internet Engineering Task Force (IETF).</w:t>
       </w:r>
     </w:p>
     <w:p>
@@ -4616,8 +4740,132 @@
           <w:color w:val="333333"/>
           <w:sz w:val="26"/>
           <w:szCs w:val="26"/>
-        </w:rPr>
-        <w:t>VXLAN works on hardware (e.g., on routers or switches), on software (e.g., on a hypervisor) or on both (hybrid). It uses 24-bit binary identifiers (from 00000000000000000000 to 111111111111111111111111 and everything in between) meaning that a maximum 16,777,215 VXLANs are possible. Compare that to the maximum 4096 VLANs permitted by their 12-bit identifiers! A VXLAN ID is called a </w:t>
+          <w:highlight w:val="cyan"/>
+        </w:rPr>
+        <w:t>VXLAN works on hardware</w:t>
+      </w:r>
+      <w:r>
+        <w:rPr>
+          <w:rFonts w:ascii="Helvetica" w:hAnsi="Helvetica" w:cs="Helvetica"/>
+          <w:color w:val="333333"/>
+          <w:sz w:val="26"/>
+          <w:szCs w:val="26"/>
+        </w:rPr>
+        <w:t xml:space="preserve"> (e.g., on routers or switches), </w:t>
+      </w:r>
+      <w:r>
+        <w:rPr>
+          <w:rFonts w:ascii="Helvetica" w:hAnsi="Helvetica" w:cs="Helvetica"/>
+          <w:color w:val="333333"/>
+          <w:sz w:val="26"/>
+          <w:szCs w:val="26"/>
+          <w:highlight w:val="cyan"/>
+        </w:rPr>
+        <w:t>on software</w:t>
+      </w:r>
+      <w:r>
+        <w:rPr>
+          <w:rFonts w:ascii="Helvetica" w:hAnsi="Helvetica" w:cs="Helvetica"/>
+          <w:color w:val="333333"/>
+          <w:sz w:val="26"/>
+          <w:szCs w:val="26"/>
+        </w:rPr>
+        <w:t xml:space="preserve"> (e.g., on a </w:t>
+      </w:r>
+      <w:r>
+        <w:rPr>
+          <w:rFonts w:ascii="Helvetica" w:hAnsi="Helvetica" w:cs="Helvetica"/>
+          <w:color w:val="333333"/>
+          <w:sz w:val="26"/>
+          <w:szCs w:val="26"/>
+          <w:highlight w:val="cyan"/>
+        </w:rPr>
+        <w:t>hypervisor)</w:t>
+      </w:r>
+      <w:r>
+        <w:rPr>
+          <w:rFonts w:ascii="Helvetica" w:hAnsi="Helvetica" w:cs="Helvetica"/>
+          <w:color w:val="333333"/>
+          <w:sz w:val="26"/>
+          <w:szCs w:val="26"/>
+        </w:rPr>
+        <w:t xml:space="preserve"> or on </w:t>
+      </w:r>
+      <w:r>
+        <w:rPr>
+          <w:rFonts w:ascii="Helvetica" w:hAnsi="Helvetica" w:cs="Helvetica"/>
+          <w:color w:val="333333"/>
+          <w:sz w:val="26"/>
+          <w:szCs w:val="26"/>
+          <w:highlight w:val="cyan"/>
+        </w:rPr>
+        <w:t>both (hybrid</w:t>
+      </w:r>
+      <w:r>
+        <w:rPr>
+          <w:rFonts w:ascii="Helvetica" w:hAnsi="Helvetica" w:cs="Helvetica"/>
+          <w:color w:val="333333"/>
+          <w:sz w:val="26"/>
+          <w:szCs w:val="26"/>
+        </w:rPr>
+        <w:t xml:space="preserve">). It uses </w:t>
+      </w:r>
+      <w:r>
+        <w:rPr>
+          <w:rFonts w:ascii="Helvetica" w:hAnsi="Helvetica" w:cs="Helvetica"/>
+          <w:color w:val="FF0000"/>
+          <w:sz w:val="26"/>
+          <w:szCs w:val="26"/>
+          <w:highlight w:val="cyan"/>
+        </w:rPr>
+        <w:t>24-bit binary identifiers</w:t>
+      </w:r>
+      <w:r>
+        <w:rPr>
+          <w:rFonts w:ascii="Helvetica" w:hAnsi="Helvetica" w:cs="Helvetica"/>
+          <w:color w:val="FF0000"/>
+          <w:sz w:val="26"/>
+          <w:szCs w:val="26"/>
+        </w:rPr>
+        <w:t xml:space="preserve"> </w:t>
+      </w:r>
+      <w:r>
+        <w:rPr>
+          <w:rFonts w:ascii="Helvetica" w:hAnsi="Helvetica" w:cs="Helvetica"/>
+          <w:color w:val="333333"/>
+          <w:sz w:val="26"/>
+          <w:szCs w:val="26"/>
+        </w:rPr>
+        <w:t xml:space="preserve">(from 00000000000000000000 to 111111111111111111111111 and everything in between) meaning that a maximum 16,777,215 VXLANs are possible. </w:t>
+      </w:r>
+      <w:r>
+        <w:rPr>
+          <w:rFonts w:ascii="Helvetica" w:hAnsi="Helvetica" w:cs="Helvetica"/>
+          <w:color w:val="333333"/>
+          <w:sz w:val="26"/>
+          <w:szCs w:val="26"/>
+          <w:highlight w:val="cyan"/>
+        </w:rPr>
+        <w:t>Compare that to the maximum 4096 VLANs permitted by their 12-bit identifiers</w:t>
+      </w:r>
+      <w:r>
+        <w:rPr>
+          <w:rFonts w:ascii="Helvetica" w:hAnsi="Helvetica" w:cs="Helvetica"/>
+          <w:color w:val="333333"/>
+          <w:sz w:val="26"/>
+          <w:szCs w:val="26"/>
+        </w:rPr>
+        <w:t xml:space="preserve">! </w:t>
+      </w:r>
+      <w:r>
+        <w:rPr>
+          <w:rFonts w:ascii="Helvetica" w:hAnsi="Helvetica" w:cs="Helvetica"/>
+          <w:color w:val="333333"/>
+          <w:sz w:val="26"/>
+          <w:szCs w:val="26"/>
+          <w:highlight w:val="cyan"/>
+        </w:rPr>
+        <w:t>A VXLAN ID is called a </w:t>
       </w:r>
       <w:r>
         <w:rPr>
@@ -4626,6 +4874,7 @@
           <w:color w:val="333333"/>
           <w:sz w:val="26"/>
           <w:szCs w:val="26"/>
+          <w:highlight w:val="cyan"/>
         </w:rPr>
         <w:t>VXLAN Network Identifier</w:t>
       </w:r>
@@ -4635,8 +4884,37 @@
           <w:color w:val="333333"/>
           <w:sz w:val="26"/>
           <w:szCs w:val="26"/>
-        </w:rPr>
-        <w:t> (VNI). Each VNI is a separate virtual network that runs in the overlay network which are also known as </w:t>
+          <w:highlight w:val="cyan"/>
+        </w:rPr>
+        <w:t> (VNI).</w:t>
+      </w:r>
+      <w:r>
+        <w:rPr>
+          <w:rFonts w:ascii="Helvetica" w:hAnsi="Helvetica" w:cs="Helvetica"/>
+          <w:color w:val="333333"/>
+          <w:sz w:val="26"/>
+          <w:szCs w:val="26"/>
+        </w:rPr>
+        <w:t xml:space="preserve"> </w:t>
+      </w:r>
+      <w:r>
+        <w:rPr>
+          <w:rFonts w:ascii="Helvetica" w:hAnsi="Helvetica" w:cs="Helvetica"/>
+          <w:color w:val="333333"/>
+          <w:sz w:val="26"/>
+          <w:szCs w:val="26"/>
+          <w:highlight w:val="green"/>
+        </w:rPr>
+        <w:t>Each VNI is a separate virtual network that runs in the overlay</w:t>
+      </w:r>
+      <w:r>
+        <w:rPr>
+          <w:rFonts w:ascii="Helvetica" w:hAnsi="Helvetica" w:cs="Helvetica"/>
+          <w:color w:val="333333"/>
+          <w:sz w:val="26"/>
+          <w:szCs w:val="26"/>
+        </w:rPr>
+        <w:t xml:space="preserve"> network which are also known as </w:t>
       </w:r>
       <w:r>
         <w:rPr>
@@ -4645,6 +4923,7 @@
           <w:color w:val="333333"/>
           <w:sz w:val="26"/>
           <w:szCs w:val="26"/>
+          <w:highlight w:val="cyan"/>
         </w:rPr>
         <w:t>bridge domains</w:t>
       </w:r>
@@ -4654,6 +4933,7 @@
           <w:color w:val="333333"/>
           <w:sz w:val="26"/>
           <w:szCs w:val="26"/>
+          <w:highlight w:val="cyan"/>
         </w:rPr>
         <w:t>.</w:t>
       </w:r>
@@ -4677,6 +4957,7 @@
           <w:color w:val="333333"/>
           <w:sz w:val="26"/>
           <w:szCs w:val="26"/>
+          <w:highlight w:val="yellow"/>
         </w:rPr>
         <w:t>VXLAN Tunnel Endpoints</w:t>
       </w:r>
@@ -4686,6 +4967,7 @@
           <w:color w:val="333333"/>
           <w:sz w:val="26"/>
           <w:szCs w:val="26"/>
+          <w:highlight w:val="yellow"/>
         </w:rPr>
         <w:t> (</w:t>
       </w:r>
@@ -4696,6 +4978,7 @@
           <w:color w:val="333333"/>
           <w:sz w:val="26"/>
           <w:szCs w:val="26"/>
+          <w:highlight w:val="yellow"/>
         </w:rPr>
         <w:t>VTEPs</w:t>
       </w:r>
@@ -4705,8 +4988,104 @@
           <w:color w:val="333333"/>
           <w:sz w:val="26"/>
           <w:szCs w:val="26"/>
-        </w:rPr>
-        <w:t>) connect the physical network to the overlay network. Every VTEP has an IP address in the physical network and one or more VNIs in the overlay network. Encapsulated traffic (traffic that’s had certain information added to it at key stages of its journey - see section 4) is transferred between hosts via a stateless tunnel that is created between a source VTEP and a destination VTEP. By the time data from a host reaches a VXLAN switch, it’s in the form of frames, specifically “inner MAC frames” which include MAC (i.e., hardware) address information and data. The switches add a “VXLAN header” containing the 24-bit VNI.</w:t>
+          <w:highlight w:val="yellow"/>
+        </w:rPr>
+        <w:t>)</w:t>
+      </w:r>
+      <w:r>
+        <w:rPr>
+          <w:rFonts w:ascii="Helvetica" w:hAnsi="Helvetica" w:cs="Helvetica"/>
+          <w:color w:val="333333"/>
+          <w:sz w:val="26"/>
+          <w:szCs w:val="26"/>
+        </w:rPr>
+        <w:t xml:space="preserve"> </w:t>
+      </w:r>
+      <w:r>
+        <w:rPr>
+          <w:rFonts w:ascii="Helvetica" w:hAnsi="Helvetica" w:cs="Helvetica"/>
+          <w:color w:val="333333"/>
+          <w:sz w:val="26"/>
+          <w:szCs w:val="26"/>
+          <w:highlight w:val="green"/>
+        </w:rPr>
+        <w:t>connect the physical network to the overlay network</w:t>
+      </w:r>
+      <w:r>
+        <w:rPr>
+          <w:rFonts w:ascii="Helvetica" w:hAnsi="Helvetica" w:cs="Helvetica"/>
+          <w:color w:val="333333"/>
+          <w:sz w:val="26"/>
+          <w:szCs w:val="26"/>
+        </w:rPr>
+        <w:t xml:space="preserve">. Every </w:t>
+      </w:r>
+      <w:r>
+        <w:rPr>
+          <w:rFonts w:ascii="Helvetica" w:hAnsi="Helvetica" w:cs="Helvetica"/>
+          <w:color w:val="333333"/>
+          <w:sz w:val="26"/>
+          <w:szCs w:val="26"/>
+          <w:highlight w:val="cyan"/>
+        </w:rPr>
+        <w:t>VTEP has an IP address in the physical network and one or more VNIs in the overlay network</w:t>
+      </w:r>
+      <w:r>
+        <w:rPr>
+          <w:rFonts w:ascii="Helvetica" w:hAnsi="Helvetica" w:cs="Helvetica"/>
+          <w:color w:val="333333"/>
+          <w:sz w:val="26"/>
+          <w:szCs w:val="26"/>
+        </w:rPr>
+        <w:t>. Encapsulated traffic (traffic that’s had certain information added to it at key stages of its journey - see section 4) is transferred between hosts via a stateless tunnel that is created between a source VTEP and a destination VTEP</w:t>
+      </w:r>
+      <w:r>
+        <w:rPr>
+          <w:rFonts w:ascii="Helvetica" w:hAnsi="Helvetica" w:cs="Helvetica"/>
+          <w:color w:val="333333"/>
+          <w:sz w:val="26"/>
+          <w:szCs w:val="26"/>
+          <w:highlight w:val="yellow"/>
+        </w:rPr>
+        <w:t>. By the time data from a host reaches a VXLAN switch,</w:t>
+      </w:r>
+      <w:r>
+        <w:rPr>
+          <w:rFonts w:ascii="Helvetica" w:hAnsi="Helvetica" w:cs="Helvetica"/>
+          <w:color w:val="333333"/>
+          <w:sz w:val="26"/>
+          <w:szCs w:val="26"/>
+        </w:rPr>
+        <w:t xml:space="preserve"> it’s in </w:t>
+      </w:r>
+      <w:r>
+        <w:rPr>
+          <w:rFonts w:ascii="Helvetica" w:hAnsi="Helvetica" w:cs="Helvetica"/>
+          <w:color w:val="333333"/>
+          <w:sz w:val="26"/>
+          <w:szCs w:val="26"/>
+          <w:highlight w:val="yellow"/>
+        </w:rPr>
+        <w:t>the form of frames, specifically “inner MAC frames” which include MAC (i.e., hardware) address information and data.</w:t>
+      </w:r>
+      <w:r>
+        <w:rPr>
+          <w:rFonts w:ascii="Helvetica" w:hAnsi="Helvetica" w:cs="Helvetica"/>
+          <w:color w:val="333333"/>
+          <w:sz w:val="26"/>
+          <w:szCs w:val="26"/>
+        </w:rPr>
+        <w:t xml:space="preserve"> The </w:t>
+      </w:r>
+      <w:r>
+        <w:rPr>
+          <w:rFonts w:ascii="Helvetica" w:hAnsi="Helvetica" w:cs="Helvetica"/>
+          <w:color w:val="333333"/>
+          <w:sz w:val="26"/>
+          <w:szCs w:val="26"/>
+          <w:highlight w:val="green"/>
+        </w:rPr>
+        <w:t>switches add a “VXLAN header” containing the 24-bit VNI.</w:t>
       </w:r>
     </w:p>
     <w:p>
@@ -4727,6 +5106,7 @@
           <w:color w:val="333333"/>
           <w:sz w:val="26"/>
           <w:szCs w:val="26"/>
+          <w:highlight w:val="cyan"/>
         </w:rPr>
         <w:lastRenderedPageBreak/>
         <w:t>The source VTEP then adds the </w:t>
@@ -4738,6 +5118,7 @@
           <w:color w:val="333333"/>
           <w:sz w:val="26"/>
           <w:szCs w:val="26"/>
+          <w:highlight w:val="cyan"/>
         </w:rPr>
         <w:t>IP address</w:t>
       </w:r>
@@ -4747,8 +5128,37 @@
           <w:color w:val="333333"/>
           <w:sz w:val="26"/>
           <w:szCs w:val="26"/>
-        </w:rPr>
-        <w:t> of the destination VTEP in an IP header, as well as its own IP address. It adds a </w:t>
+          <w:highlight w:val="cyan"/>
+        </w:rPr>
+        <w:t> of the destination VTEP</w:t>
+      </w:r>
+      <w:r>
+        <w:rPr>
+          <w:rFonts w:ascii="Helvetica" w:hAnsi="Helvetica" w:cs="Helvetica"/>
+          <w:color w:val="333333"/>
+          <w:sz w:val="26"/>
+          <w:szCs w:val="26"/>
+        </w:rPr>
+        <w:t xml:space="preserve"> in an IP header, </w:t>
+      </w:r>
+      <w:r>
+        <w:rPr>
+          <w:rFonts w:ascii="Helvetica" w:hAnsi="Helvetica" w:cs="Helvetica"/>
+          <w:color w:val="333333"/>
+          <w:sz w:val="26"/>
+          <w:szCs w:val="26"/>
+          <w:highlight w:val="cyan"/>
+        </w:rPr>
+        <w:t>as well as its own IP address</w:t>
+      </w:r>
+      <w:r>
+        <w:rPr>
+          <w:rFonts w:ascii="Helvetica" w:hAnsi="Helvetica" w:cs="Helvetica"/>
+          <w:color w:val="333333"/>
+          <w:sz w:val="26"/>
+          <w:szCs w:val="26"/>
+        </w:rPr>
+        <w:t>. It adds a </w:t>
       </w:r>
       <w:r>
         <w:rPr>
@@ -4757,6 +5167,7 @@
           <w:color w:val="333333"/>
           <w:sz w:val="26"/>
           <w:szCs w:val="26"/>
+          <w:highlight w:val="cyan"/>
         </w:rPr>
         <w:t>User Data Protocol</w:t>
       </w:r>
@@ -4766,8 +5177,65 @@
           <w:color w:val="333333"/>
           <w:sz w:val="26"/>
           <w:szCs w:val="26"/>
-        </w:rPr>
-        <w:t> (UDP) header (UDP being the transport protocol that VXLAN uses). The MAC address of the next physical device that the frame will be delivered to on its journey is added in an </w:t>
+          <w:highlight w:val="cyan"/>
+        </w:rPr>
+        <w:t> (UDP) header</w:t>
+      </w:r>
+      <w:r>
+        <w:rPr>
+          <w:rFonts w:ascii="Helvetica" w:hAnsi="Helvetica" w:cs="Helvetica"/>
+          <w:color w:val="333333"/>
+          <w:sz w:val="26"/>
+          <w:szCs w:val="26"/>
+        </w:rPr>
+        <w:t xml:space="preserve"> (UDP being the transport protocol </w:t>
+      </w:r>
+      <w:r>
+        <w:rPr>
+          <w:rFonts w:ascii="Helvetica" w:hAnsi="Helvetica" w:cs="Helvetica"/>
+          <w:color w:val="FF0000"/>
+          <w:sz w:val="26"/>
+          <w:szCs w:val="26"/>
+        </w:rPr>
+        <w:t>that VXLAN uses</w:t>
+      </w:r>
+      <w:r>
+        <w:rPr>
+          <w:rFonts w:ascii="Helvetica" w:hAnsi="Helvetica" w:cs="Helvetica"/>
+          <w:color w:val="333333"/>
+          <w:sz w:val="26"/>
+          <w:szCs w:val="26"/>
+        </w:rPr>
+        <w:t xml:space="preserve">). </w:t>
+      </w:r>
+      <w:r>
+        <w:rPr>
+          <w:rFonts w:ascii="Helvetica" w:hAnsi="Helvetica" w:cs="Helvetica"/>
+          <w:color w:val="333333"/>
+          <w:sz w:val="26"/>
+          <w:szCs w:val="26"/>
+          <w:highlight w:val="green"/>
+        </w:rPr>
+        <w:t>The MAC address of the next physical device that the frame will be delivered</w:t>
+      </w:r>
+      <w:r>
+        <w:rPr>
+          <w:rFonts w:ascii="Helvetica" w:hAnsi="Helvetica" w:cs="Helvetica"/>
+          <w:color w:val="333333"/>
+          <w:sz w:val="26"/>
+          <w:szCs w:val="26"/>
+        </w:rPr>
+        <w:t xml:space="preserve"> to on its journey is </w:t>
+      </w:r>
+      <w:r>
+        <w:rPr>
+          <w:rFonts w:ascii="Helvetica" w:hAnsi="Helvetica" w:cs="Helvetica"/>
+          <w:color w:val="333333"/>
+          <w:sz w:val="26"/>
+          <w:szCs w:val="26"/>
+          <w:highlight w:val="green"/>
+        </w:rPr>
+        <w:t>added in an </w:t>
       </w:r>
       <w:r>
         <w:rPr>
@@ -4776,6 +5244,7 @@
           <w:color w:val="333333"/>
           <w:sz w:val="26"/>
           <w:szCs w:val="26"/>
+          <w:highlight w:val="green"/>
         </w:rPr>
         <w:t>Ethernet header</w:t>
       </w:r>
@@ -4785,8 +5254,28 @@
           <w:color w:val="333333"/>
           <w:sz w:val="26"/>
           <w:szCs w:val="26"/>
-        </w:rPr>
-        <w:t>. The physical network (the underlay) forwards the encapsulated frame on to the destination VTEP, which removes the headers in a process called </w:t>
+          <w:highlight w:val="green"/>
+        </w:rPr>
+        <w:t>.</w:t>
+      </w:r>
+      <w:r>
+        <w:rPr>
+          <w:rFonts w:ascii="Helvetica" w:hAnsi="Helvetica" w:cs="Helvetica"/>
+          <w:color w:val="333333"/>
+          <w:sz w:val="26"/>
+          <w:szCs w:val="26"/>
+        </w:rPr>
+        <w:t xml:space="preserve"> The physical network (the underlay) forwards the encapsulated frame on to the </w:t>
+      </w:r>
+      <w:r>
+        <w:rPr>
+          <w:rFonts w:ascii="Helvetica" w:hAnsi="Helvetica" w:cs="Helvetica"/>
+          <w:color w:val="333333"/>
+          <w:sz w:val="26"/>
+          <w:szCs w:val="26"/>
+          <w:highlight w:val="yellow"/>
+        </w:rPr>
+        <w:t>destination VTEP, which removes the headers in a process called </w:t>
       </w:r>
       <w:r>
         <w:rPr>
@@ -4795,6 +5284,7 @@
           <w:color w:val="333333"/>
           <w:sz w:val="26"/>
           <w:szCs w:val="26"/>
+          <w:highlight w:val="yellow"/>
         </w:rPr>
         <w:t>decapsulation</w:t>
       </w:r>
@@ -4804,8 +5294,18 @@
           <w:color w:val="333333"/>
           <w:sz w:val="26"/>
           <w:szCs w:val="26"/>
-        </w:rPr>
-        <w:t> (mentioned again in section 4). The frame is then delivered to the destination host.</w:t>
+          <w:highlight w:val="yellow"/>
+        </w:rPr>
+        <w:t> (</w:t>
+      </w:r>
+      <w:r>
+        <w:rPr>
+          <w:rFonts w:ascii="Helvetica" w:hAnsi="Helvetica" w:cs="Helvetica"/>
+          <w:color w:val="333333"/>
+          <w:sz w:val="26"/>
+          <w:szCs w:val="26"/>
+        </w:rPr>
+        <w:t>mentioned again in section 4). The frame is then delivered to the destination host.</w:t>
       </w:r>
     </w:p>
     <w:p>
@@ -4827,7 +5327,64 @@
           <w:sz w:val="26"/>
           <w:szCs w:val="26"/>
         </w:rPr>
-        <w:t>GENEVE is a relatively new entrant to the tunnel protocol field. It was jointly developed and drafted as an IETF proposal by Intel, Microsoft, Red Hat, and VMware and released in 2014. At the time this micro-course was written, GENEVE is currently going through the IETF process to become an RFC itself and so GENEVE is equally vendor-neutral. It works almost identically to VXLAN but is more flexible because it offers control plane independence between tunnel endpoints. And there’s a slight difference in terminology: GENEVE does not have VTEPs (VXLAN tunnel endpoints), just tunnel endpoints (TEPs).</w:t>
+        <w:t xml:space="preserve">GENEVE is a relatively new entrant to the tunnel protocol field. It was jointly developed and drafted as an IETF proposal by Intel, Microsoft, Red Hat, and VMware and released in 2014. At the time this micro-course was written, GENEVE is currently going through the IETF process to become an RFC itself and so </w:t>
+      </w:r>
+      <w:r>
+        <w:rPr>
+          <w:rFonts w:ascii="Helvetica" w:hAnsi="Helvetica" w:cs="Helvetica"/>
+          <w:color w:val="333333"/>
+          <w:sz w:val="26"/>
+          <w:szCs w:val="26"/>
+          <w:highlight w:val="yellow"/>
+        </w:rPr>
+        <w:t>GENEVE</w:t>
+      </w:r>
+      <w:r>
+        <w:rPr>
+          <w:rFonts w:ascii="Helvetica" w:hAnsi="Helvetica" w:cs="Helvetica"/>
+          <w:color w:val="333333"/>
+          <w:sz w:val="26"/>
+          <w:szCs w:val="26"/>
+        </w:rPr>
+        <w:t xml:space="preserve"> is equally vendor-neutral. It works almost identically to VXLAN but is more flexible because it </w:t>
+      </w:r>
+      <w:r>
+        <w:rPr>
+          <w:rFonts w:ascii="Helvetica" w:hAnsi="Helvetica" w:cs="Helvetica"/>
+          <w:color w:val="FF0000"/>
+          <w:sz w:val="26"/>
+          <w:szCs w:val="26"/>
+          <w:highlight w:val="yellow"/>
+        </w:rPr>
+        <w:t>offers control plane independence between tunnel endpoints.</w:t>
+      </w:r>
+      <w:r>
+        <w:rPr>
+          <w:rFonts w:ascii="Helvetica" w:hAnsi="Helvetica" w:cs="Helvetica"/>
+          <w:color w:val="FF0000"/>
+          <w:sz w:val="26"/>
+          <w:szCs w:val="26"/>
+        </w:rPr>
+        <w:t xml:space="preserve"> </w:t>
+      </w:r>
+      <w:r>
+        <w:rPr>
+          <w:rFonts w:ascii="Helvetica" w:hAnsi="Helvetica" w:cs="Helvetica"/>
+          <w:color w:val="333333"/>
+          <w:sz w:val="26"/>
+          <w:szCs w:val="26"/>
+        </w:rPr>
+        <w:t xml:space="preserve">And there’s a slight difference in terminology: GENEVE does not have VTEPs (VXLAN tunnel endpoints), </w:t>
+      </w:r>
+      <w:r>
+        <w:rPr>
+          <w:rFonts w:ascii="Helvetica" w:hAnsi="Helvetica" w:cs="Helvetica"/>
+          <w:color w:val="333333"/>
+          <w:sz w:val="26"/>
+          <w:szCs w:val="26"/>
+          <w:highlight w:val="yellow"/>
+        </w:rPr>
+        <w:t>just tunnel endpoints (TEPs).</w:t>
       </w:r>
     </w:p>
     <w:p>
@@ -4849,30 +5406,57 @@
           <w:sz w:val="26"/>
           <w:szCs w:val="26"/>
         </w:rPr>
-        <w:t>It is important to note that NSX-V utilizes VXLAN overlay encapsulation, and NSX-T uses GENEVE.</w:t>
-      </w:r>
-    </w:p>
-    <w:p>
-      <w:pPr>
+        <w:t xml:space="preserve">It is important to note that </w:t>
+      </w:r>
+      <w:r>
+        <w:rPr>
+          <w:rFonts w:ascii="Helvetica" w:hAnsi="Helvetica" w:cs="Helvetica"/>
+          <w:color w:val="333333"/>
+          <w:sz w:val="26"/>
+          <w:szCs w:val="26"/>
+          <w:highlight w:val="green"/>
+        </w:rPr>
+        <w:t>NSX-V utilizes VXLAN</w:t>
+      </w:r>
+      <w:r>
+        <w:rPr>
+          <w:rFonts w:ascii="Helvetica" w:hAnsi="Helvetica" w:cs="Helvetica"/>
+          <w:color w:val="333333"/>
+          <w:sz w:val="26"/>
+          <w:szCs w:val="26"/>
+        </w:rPr>
+        <w:t xml:space="preserve"> overlay encapsulation, and </w:t>
+      </w:r>
+      <w:r>
+        <w:rPr>
+          <w:rFonts w:ascii="Helvetica" w:hAnsi="Helvetica" w:cs="Helvetica"/>
+          <w:color w:val="333333"/>
+          <w:sz w:val="26"/>
+          <w:szCs w:val="26"/>
+          <w:highlight w:val="green"/>
+        </w:rPr>
+        <w:t>NSX-T uses GENEVE</w:t>
+      </w:r>
+      <w:r>
+        <w:rPr>
+          <w:rFonts w:ascii="Helvetica" w:hAnsi="Helvetica" w:cs="Helvetica"/>
+          <w:color w:val="333333"/>
+          <w:sz w:val="26"/>
+          <w:szCs w:val="26"/>
+        </w:rPr>
+        <w:t>.</w:t>
+      </w:r>
+    </w:p>
+    <w:p>
+      <w:pPr>
+        <w:pStyle w:val="NormalWeb"/>
         <w:shd w:val="clear" w:color="auto" w:fill="FFFFFF"/>
-        <w:spacing w:after="150" w:line="240" w:lineRule="auto"/>
-        <w:rPr>
-          <w:rFonts w:ascii="Helvetica" w:eastAsia="Times New Roman" w:hAnsi="Helvetica" w:cs="Helvetica"/>
-          <w:color w:val="333333"/>
-          <w:sz w:val="26"/>
-          <w:szCs w:val="26"/>
-          <w:lang w:eastAsia="en-IN"/>
-        </w:rPr>
-      </w:pPr>
-    </w:p>
-    <w:p>
-      <w:pPr>
-        <w:pStyle w:val="Heading1"/>
-        <w:rPr>
-          <w:b/>
-          <w:bCs/>
-          <w:sz w:val="36"/>
-          <w:szCs w:val="36"/>
+        <w:spacing w:before="0" w:beforeAutospacing="0" w:after="150" w:afterAutospacing="0"/>
+        <w:rPr>
+          <w:rFonts w:ascii="Helvetica" w:hAnsi="Helvetica" w:cs="Helvetica"/>
+          <w:color w:val="333333"/>
+          <w:sz w:val="26"/>
+          <w:szCs w:val="26"/>
         </w:rPr>
       </w:pPr>
     </w:p>
@@ -4919,6 +5503,7 @@
       </w:r>
       <w:proofErr w:type="spellEnd"/>
     </w:p>
+    <w:p/>
     <w:p>
       <w:pPr>
         <w:pStyle w:val="Heading1"/>

</xml_diff>

<commit_message>
Add SDDC - Module 3
</commit_message>
<xml_diff>
--- a/Network Virtualization.docx
+++ b/Network Virtualization.docx
@@ -6843,7 +6843,26 @@
           <w:sz w:val="26"/>
           <w:szCs w:val="26"/>
         </w:rPr>
-        <w:t xml:space="preserve"> are often presumed to be large warehouse-sized structures owned by a large corporation or a government, but they can also be set up on-site by small businesses and companies themselves. These data </w:t>
+        <w:t xml:space="preserve"> are often presumed to </w:t>
+      </w:r>
+      <w:r>
+        <w:rPr>
+          <w:rFonts w:ascii="Helvetica" w:hAnsi="Helvetica" w:cs="Helvetica"/>
+          <w:color w:val="333333"/>
+          <w:sz w:val="26"/>
+          <w:szCs w:val="26"/>
+          <w:highlight w:val="yellow"/>
+        </w:rPr>
+        <w:t>be large warehouse-sized structures</w:t>
+      </w:r>
+      <w:r>
+        <w:rPr>
+          <w:rFonts w:ascii="Helvetica" w:hAnsi="Helvetica" w:cs="Helvetica"/>
+          <w:color w:val="333333"/>
+          <w:sz w:val="26"/>
+          <w:szCs w:val="26"/>
+        </w:rPr>
+        <w:t xml:space="preserve"> owned by a large corporation or a government, but they can also be set up on-site by small businesses and companies themselves. These data </w:t>
       </w:r>
       <w:r>
         <w:rPr>
@@ -6861,7 +6880,55 @@
           <w:sz w:val="26"/>
           <w:szCs w:val="26"/>
         </w:rPr>
-        <w:t xml:space="preserve"> house computer systems, called servers, that are used to share or compute data for clients such as a smartphone user or a business website faster than a regular computer could.</w:t>
+        <w:t xml:space="preserve"> house </w:t>
+      </w:r>
+      <w:r>
+        <w:rPr>
+          <w:rFonts w:ascii="Helvetica" w:hAnsi="Helvetica" w:cs="Helvetica"/>
+          <w:color w:val="333333"/>
+          <w:sz w:val="26"/>
+          <w:szCs w:val="26"/>
+          <w:highlight w:val="yellow"/>
+        </w:rPr>
+        <w:t>computer systems</w:t>
+      </w:r>
+      <w:r>
+        <w:rPr>
+          <w:rFonts w:ascii="Helvetica" w:hAnsi="Helvetica" w:cs="Helvetica"/>
+          <w:color w:val="333333"/>
+          <w:sz w:val="26"/>
+          <w:szCs w:val="26"/>
+        </w:rPr>
+        <w:t xml:space="preserve">, called </w:t>
+      </w:r>
+      <w:r>
+        <w:rPr>
+          <w:rFonts w:ascii="Helvetica" w:hAnsi="Helvetica" w:cs="Helvetica"/>
+          <w:color w:val="333333"/>
+          <w:sz w:val="26"/>
+          <w:szCs w:val="26"/>
+          <w:highlight w:val="yellow"/>
+        </w:rPr>
+        <w:t>servers, that are used to share or compute data for clients</w:t>
+      </w:r>
+      <w:r>
+        <w:rPr>
+          <w:rFonts w:ascii="Helvetica" w:hAnsi="Helvetica" w:cs="Helvetica"/>
+          <w:color w:val="333333"/>
+          <w:sz w:val="26"/>
+          <w:szCs w:val="26"/>
+        </w:rPr>
+        <w:t xml:space="preserve"> such as a smartphone user or a business </w:t>
+      </w:r>
+      <w:r>
+        <w:rPr>
+          <w:rFonts w:ascii="Helvetica" w:hAnsi="Helvetica" w:cs="Helvetica"/>
+          <w:color w:val="333333"/>
+          <w:sz w:val="26"/>
+          <w:szCs w:val="26"/>
+          <w:highlight w:val="yellow"/>
+        </w:rPr>
+        <w:t>website faster than a regular computer could.</w:t>
       </w:r>
     </w:p>
     <w:p>
@@ -6901,7 +6968,64 @@
           <w:sz w:val="26"/>
           <w:szCs w:val="26"/>
         </w:rPr>
-        <w:t xml:space="preserve"> infrastructure consists of three main components: compute systems (a server or host), storage devices, and networks. In a physical data </w:t>
+        <w:t xml:space="preserve"> infrastructure consists of three main components</w:t>
+      </w:r>
+      <w:r>
+        <w:rPr>
+          <w:rFonts w:ascii="Helvetica" w:hAnsi="Helvetica" w:cs="Helvetica"/>
+          <w:color w:val="333333"/>
+          <w:sz w:val="26"/>
+          <w:szCs w:val="26"/>
+          <w:highlight w:val="cyan"/>
+        </w:rPr>
+        <w:t>: compute systems (a server or host)</w:t>
+      </w:r>
+      <w:r>
+        <w:rPr>
+          <w:rFonts w:ascii="Helvetica" w:hAnsi="Helvetica" w:cs="Helvetica"/>
+          <w:color w:val="333333"/>
+          <w:sz w:val="26"/>
+          <w:szCs w:val="26"/>
+        </w:rPr>
+        <w:t xml:space="preserve">, </w:t>
+      </w:r>
+      <w:r>
+        <w:rPr>
+          <w:rFonts w:ascii="Helvetica" w:hAnsi="Helvetica" w:cs="Helvetica"/>
+          <w:color w:val="333333"/>
+          <w:sz w:val="26"/>
+          <w:szCs w:val="26"/>
+          <w:highlight w:val="cyan"/>
+        </w:rPr>
+        <w:t>storage devices</w:t>
+      </w:r>
+      <w:r>
+        <w:rPr>
+          <w:rFonts w:ascii="Helvetica" w:hAnsi="Helvetica" w:cs="Helvetica"/>
+          <w:color w:val="333333"/>
+          <w:sz w:val="26"/>
+          <w:szCs w:val="26"/>
+        </w:rPr>
+        <w:t xml:space="preserve">, and </w:t>
+      </w:r>
+      <w:r>
+        <w:rPr>
+          <w:rFonts w:ascii="Helvetica" w:hAnsi="Helvetica" w:cs="Helvetica"/>
+          <w:color w:val="333333"/>
+          <w:sz w:val="26"/>
+          <w:szCs w:val="26"/>
+          <w:highlight w:val="cyan"/>
+        </w:rPr>
+        <w:t>networks.</w:t>
+      </w:r>
+      <w:r>
+        <w:rPr>
+          <w:rFonts w:ascii="Helvetica" w:hAnsi="Helvetica" w:cs="Helvetica"/>
+          <w:color w:val="333333"/>
+          <w:sz w:val="26"/>
+          <w:szCs w:val="26"/>
+        </w:rPr>
+        <w:t xml:space="preserve"> In a physical data </w:t>
       </w:r>
       <w:r>
         <w:rPr>
@@ -6919,7 +7043,26 @@
           <w:sz w:val="26"/>
           <w:szCs w:val="26"/>
         </w:rPr>
-        <w:t>, this will all be hardware, and massive amounts of it are needed for all the data currently in circulation. It was estimated in 2016, for example, that Google had 2.5 million servers at the time.</w:t>
+        <w:t xml:space="preserve">, this will all be hardware, and massive amounts of it are needed for all the data currently in circulation. It was estimated in 2016, for example, that </w:t>
+      </w:r>
+      <w:r>
+        <w:rPr>
+          <w:rFonts w:ascii="Helvetica" w:hAnsi="Helvetica" w:cs="Helvetica"/>
+          <w:color w:val="333333"/>
+          <w:sz w:val="26"/>
+          <w:szCs w:val="26"/>
+          <w:highlight w:val="cyan"/>
+        </w:rPr>
+        <w:t>Google had 2.5 million servers at the time</w:t>
+      </w:r>
+      <w:r>
+        <w:rPr>
+          <w:rFonts w:ascii="Helvetica" w:hAnsi="Helvetica" w:cs="Helvetica"/>
+          <w:color w:val="333333"/>
+          <w:sz w:val="26"/>
+          <w:szCs w:val="26"/>
+        </w:rPr>
+        <w:t>.</w:t>
       </w:r>
     </w:p>
     <w:p>
@@ -7008,9 +7151,29 @@
           <w:color w:val="333333"/>
           <w:sz w:val="26"/>
           <w:szCs w:val="26"/>
+          <w:highlight w:val="cyan"/>
         </w:rPr>
         <w:lastRenderedPageBreak/>
-        <w:t>Effective management means monitoring data availability, capacity, and performance, and providing robust data security (as well as power management, effective cooling systems, and security measures).</w:t>
+        <w:t>Effective management</w:t>
+      </w:r>
+      <w:r>
+        <w:rPr>
+          <w:rFonts w:ascii="Helvetica" w:hAnsi="Helvetica" w:cs="Helvetica"/>
+          <w:color w:val="333333"/>
+          <w:sz w:val="26"/>
+          <w:szCs w:val="26"/>
+        </w:rPr>
+        <w:t xml:space="preserve"> means </w:t>
+      </w:r>
+      <w:r>
+        <w:rPr>
+          <w:rFonts w:ascii="Helvetica" w:hAnsi="Helvetica" w:cs="Helvetica"/>
+          <w:color w:val="333333"/>
+          <w:sz w:val="26"/>
+          <w:szCs w:val="26"/>
+          <w:highlight w:val="green"/>
+        </w:rPr>
+        <w:t>monitoring data availability, capacity, and performance, and providing robust data security (as well as power management, effective cooling systems, and security measures).</w:t>
       </w:r>
     </w:p>
     <w:p>
@@ -7023,6 +7186,7 @@
           <w:color w:val="333333"/>
           <w:sz w:val="26"/>
           <w:szCs w:val="26"/>
+          <w:u w:val="single"/>
         </w:rPr>
       </w:pPr>
       <w:r>
@@ -7034,45 +7198,165 @@
         </w:rPr>
         <w:t xml:space="preserve">As mentioned in the last section, physical data </w:t>
       </w:r>
-      <w:proofErr w:type="spellStart"/>
-      <w:r>
-        <w:rPr>
-          <w:rFonts w:ascii="Helvetica" w:hAnsi="Helvetica" w:cs="Helvetica"/>
-          <w:color w:val="333333"/>
-          <w:sz w:val="26"/>
-          <w:szCs w:val="26"/>
-        </w:rPr>
-        <w:t>centers</w:t>
-      </w:r>
-      <w:proofErr w:type="spellEnd"/>
-      <w:r>
-        <w:rPr>
-          <w:rFonts w:ascii="Helvetica" w:hAnsi="Helvetica" w:cs="Helvetica"/>
-          <w:color w:val="333333"/>
-          <w:sz w:val="26"/>
-          <w:szCs w:val="26"/>
-        </w:rPr>
-        <w:t xml:space="preserve"> are inflexible. They’re also costly to maintain with multiple manual processes and disconnected operations. Even with compute and storage virtualization, applications are still linked to the physical network infrastructure. Without network virtualization, data </w:t>
-      </w:r>
-      <w:proofErr w:type="spellStart"/>
-      <w:r>
-        <w:rPr>
-          <w:rFonts w:ascii="Helvetica" w:hAnsi="Helvetica" w:cs="Helvetica"/>
-          <w:color w:val="333333"/>
-          <w:sz w:val="26"/>
-          <w:szCs w:val="26"/>
-        </w:rPr>
-        <w:t>center</w:t>
-      </w:r>
-      <w:proofErr w:type="spellEnd"/>
-      <w:r>
-        <w:rPr>
-          <w:rFonts w:ascii="Helvetica" w:hAnsi="Helvetica" w:cs="Helvetica"/>
-          <w:color w:val="333333"/>
-          <w:sz w:val="26"/>
-          <w:szCs w:val="26"/>
-        </w:rPr>
-        <w:t xml:space="preserve"> operations will remain very manual, and therefore slow and expensive.</w:t>
+      <w:r>
+        <w:rPr>
+          <w:rFonts w:ascii="Helvetica" w:hAnsi="Helvetica" w:cs="Helvetica"/>
+          <w:color w:val="333333"/>
+          <w:sz w:val="26"/>
+          <w:szCs w:val="26"/>
+        </w:rPr>
+        <w:t>centres</w:t>
+      </w:r>
+      <w:r>
+        <w:rPr>
+          <w:rFonts w:ascii="Helvetica" w:hAnsi="Helvetica" w:cs="Helvetica"/>
+          <w:color w:val="333333"/>
+          <w:sz w:val="26"/>
+          <w:szCs w:val="26"/>
+        </w:rPr>
+        <w:t xml:space="preserve"> are </w:t>
+      </w:r>
+      <w:r>
+        <w:rPr>
+          <w:rFonts w:ascii="Helvetica" w:hAnsi="Helvetica" w:cs="Helvetica"/>
+          <w:color w:val="333333"/>
+          <w:sz w:val="26"/>
+          <w:szCs w:val="26"/>
+          <w:highlight w:val="yellow"/>
+        </w:rPr>
+        <w:t>inflexible</w:t>
+      </w:r>
+      <w:r>
+        <w:rPr>
+          <w:rFonts w:ascii="Helvetica" w:hAnsi="Helvetica" w:cs="Helvetica"/>
+          <w:color w:val="333333"/>
+          <w:sz w:val="26"/>
+          <w:szCs w:val="26"/>
+        </w:rPr>
+        <w:t xml:space="preserve">. They’re also </w:t>
+      </w:r>
+      <w:r>
+        <w:rPr>
+          <w:rFonts w:ascii="Helvetica" w:hAnsi="Helvetica" w:cs="Helvetica"/>
+          <w:color w:val="333333"/>
+          <w:sz w:val="26"/>
+          <w:szCs w:val="26"/>
+          <w:highlight w:val="yellow"/>
+        </w:rPr>
+        <w:t>costly to maintain with multiple manual processes</w:t>
+      </w:r>
+      <w:r>
+        <w:rPr>
+          <w:rFonts w:ascii="Helvetica" w:hAnsi="Helvetica" w:cs="Helvetica"/>
+          <w:color w:val="333333"/>
+          <w:sz w:val="26"/>
+          <w:szCs w:val="26"/>
+        </w:rPr>
+        <w:t xml:space="preserve"> and disconnected operations. </w:t>
+      </w:r>
+      <w:r>
+        <w:rPr>
+          <w:rFonts w:ascii="Helvetica" w:hAnsi="Helvetica" w:cs="Helvetica"/>
+          <w:color w:val="FF0000"/>
+          <w:sz w:val="26"/>
+          <w:szCs w:val="26"/>
+          <w:highlight w:val="yellow"/>
+        </w:rPr>
+        <w:t>Even with compute and storage virtualization</w:t>
+      </w:r>
+      <w:r>
+        <w:rPr>
+          <w:rFonts w:ascii="Helvetica" w:hAnsi="Helvetica" w:cs="Helvetica"/>
+          <w:color w:val="FF0000"/>
+          <w:sz w:val="26"/>
+          <w:szCs w:val="26"/>
+          <w:u w:val="single"/>
+        </w:rPr>
+        <w:t xml:space="preserve">, </w:t>
+      </w:r>
+      <w:r>
+        <w:rPr>
+          <w:rFonts w:ascii="Helvetica" w:hAnsi="Helvetica" w:cs="Helvetica"/>
+          <w:color w:val="333333"/>
+          <w:sz w:val="26"/>
+          <w:szCs w:val="26"/>
+          <w:u w:val="single"/>
+        </w:rPr>
+        <w:t>applications are still linked to the physical network infrastructure</w:t>
+      </w:r>
+      <w:r>
+        <w:rPr>
+          <w:rFonts w:ascii="Helvetica" w:hAnsi="Helvetica" w:cs="Helvetica"/>
+          <w:color w:val="333333"/>
+          <w:sz w:val="26"/>
+          <w:szCs w:val="26"/>
+        </w:rPr>
+        <w:t xml:space="preserve">. </w:t>
+      </w:r>
+      <w:r>
+        <w:rPr>
+          <w:rFonts w:ascii="Helvetica" w:hAnsi="Helvetica" w:cs="Helvetica"/>
+          <w:color w:val="333333"/>
+          <w:sz w:val="26"/>
+          <w:szCs w:val="26"/>
+          <w:highlight w:val="red"/>
+        </w:rPr>
+        <w:t>Without network virtualization</w:t>
+      </w:r>
+      <w:r>
+        <w:rPr>
+          <w:rFonts w:ascii="Helvetica" w:hAnsi="Helvetica" w:cs="Helvetica"/>
+          <w:color w:val="333333"/>
+          <w:sz w:val="26"/>
+          <w:szCs w:val="26"/>
+        </w:rPr>
+        <w:t xml:space="preserve">, data </w:t>
+      </w:r>
+      <w:r>
+        <w:rPr>
+          <w:rFonts w:ascii="Helvetica" w:hAnsi="Helvetica" w:cs="Helvetica"/>
+          <w:color w:val="333333"/>
+          <w:sz w:val="26"/>
+          <w:szCs w:val="26"/>
+        </w:rPr>
+        <w:t>centre</w:t>
+      </w:r>
+      <w:r>
+        <w:rPr>
+          <w:rFonts w:ascii="Helvetica" w:hAnsi="Helvetica" w:cs="Helvetica"/>
+          <w:color w:val="333333"/>
+          <w:sz w:val="26"/>
+          <w:szCs w:val="26"/>
+        </w:rPr>
+        <w:t xml:space="preserve"> operations will remain </w:t>
+      </w:r>
+      <w:r>
+        <w:rPr>
+          <w:rFonts w:ascii="Helvetica" w:hAnsi="Helvetica" w:cs="Helvetica"/>
+          <w:color w:val="FF0000"/>
+          <w:sz w:val="26"/>
+          <w:szCs w:val="26"/>
+        </w:rPr>
+        <w:t>very manual</w:t>
+      </w:r>
+      <w:r>
+        <w:rPr>
+          <w:rFonts w:ascii="Helvetica" w:hAnsi="Helvetica" w:cs="Helvetica"/>
+          <w:color w:val="333333"/>
+          <w:sz w:val="26"/>
+          <w:szCs w:val="26"/>
+        </w:rPr>
+        <w:t xml:space="preserve">, and therefore </w:t>
+      </w:r>
+      <w:r>
+        <w:rPr>
+          <w:rFonts w:ascii="Helvetica" w:hAnsi="Helvetica" w:cs="Helvetica"/>
+          <w:color w:val="333333"/>
+          <w:sz w:val="26"/>
+          <w:szCs w:val="26"/>
+          <w:u w:val="single"/>
+        </w:rPr>
+        <w:t>slow and expensive.</w:t>
       </w:r>
     </w:p>
     <w:p>
@@ -7100,7 +7384,6 @@
         </w:rPr>
         <w:t xml:space="preserve">Virtualized Data </w:t>
       </w:r>
-      <w:proofErr w:type="spellStart"/>
       <w:r>
         <w:rPr>
           <w:rFonts w:ascii="Helvetica" w:hAnsi="Helvetica" w:cs="Helvetica"/>
@@ -7110,9 +7393,8 @@
           <w:sz w:val="45"/>
           <w:szCs w:val="45"/>
         </w:rPr>
-        <w:t>Centers</w:t>
-      </w:r>
-      <w:proofErr w:type="spellEnd"/>
+        <w:t>Centres</w:t>
+      </w:r>
     </w:p>
     <w:p>
       <w:pPr>
@@ -7203,17 +7485,15 @@
         </w:rPr>
         <w:t xml:space="preserve">Software-defined data </w:t>
       </w:r>
-      <w:proofErr w:type="spellStart"/>
-      <w:r>
-        <w:rPr>
-          <w:rFonts w:ascii="Helvetica" w:hAnsi="Helvetica" w:cs="Helvetica"/>
-          <w:color w:val="333333"/>
-          <w:sz w:val="26"/>
-          <w:szCs w:val="26"/>
-        </w:rPr>
-        <w:t>centers</w:t>
-      </w:r>
-      <w:proofErr w:type="spellEnd"/>
+      <w:r>
+        <w:rPr>
+          <w:rFonts w:ascii="Helvetica" w:hAnsi="Helvetica" w:cs="Helvetica"/>
+          <w:color w:val="333333"/>
+          <w:sz w:val="26"/>
+          <w:szCs w:val="26"/>
+        </w:rPr>
+        <w:t>centres</w:t>
+      </w:r>
       <w:r>
         <w:rPr>
           <w:rFonts w:ascii="Helvetica" w:hAnsi="Helvetica" w:cs="Helvetica"/>
@@ -7223,17 +7503,15 @@
         </w:rPr>
         <w:t xml:space="preserve"> solve the problems of cost, complexity, inefficiency, and inflexibility posed by physical data </w:t>
       </w:r>
-      <w:proofErr w:type="spellStart"/>
-      <w:r>
-        <w:rPr>
-          <w:rFonts w:ascii="Helvetica" w:hAnsi="Helvetica" w:cs="Helvetica"/>
-          <w:color w:val="333333"/>
-          <w:sz w:val="26"/>
-          <w:szCs w:val="26"/>
-        </w:rPr>
-        <w:t>centers</w:t>
-      </w:r>
-      <w:proofErr w:type="spellEnd"/>
+      <w:r>
+        <w:rPr>
+          <w:rFonts w:ascii="Helvetica" w:hAnsi="Helvetica" w:cs="Helvetica"/>
+          <w:color w:val="333333"/>
+          <w:sz w:val="26"/>
+          <w:szCs w:val="26"/>
+        </w:rPr>
+        <w:t>centres</w:t>
+      </w:r>
       <w:r>
         <w:rPr>
           <w:rFonts w:ascii="Helvetica" w:hAnsi="Helvetica" w:cs="Helvetica"/>
@@ -7243,25 +7521,42 @@
         </w:rPr>
         <w:t xml:space="preserve">. A fully-virtualized SDDC will encompass compute, storage, networking infrastructure and cloud management, making data </w:t>
       </w:r>
-      <w:proofErr w:type="spellStart"/>
-      <w:r>
-        <w:rPr>
-          <w:rFonts w:ascii="Helvetica" w:hAnsi="Helvetica" w:cs="Helvetica"/>
-          <w:color w:val="333333"/>
-          <w:sz w:val="26"/>
-          <w:szCs w:val="26"/>
-        </w:rPr>
-        <w:t>center</w:t>
-      </w:r>
-      <w:proofErr w:type="spellEnd"/>
-      <w:r>
-        <w:rPr>
-          <w:rFonts w:ascii="Helvetica" w:hAnsi="Helvetica" w:cs="Helvetica"/>
-          <w:color w:val="333333"/>
-          <w:sz w:val="26"/>
-          <w:szCs w:val="26"/>
-        </w:rPr>
-        <w:t xml:space="preserve"> services as inexpensive and as easy to configure and manage as virtual machines. Not only does the move away from vendor-specific hardware reduce purchasing and maintenance bills, but it also removes the need for costly training on how to use this highly-specialized and often custom-made hardware.</w:t>
+      <w:r>
+        <w:rPr>
+          <w:rFonts w:ascii="Helvetica" w:hAnsi="Helvetica" w:cs="Helvetica"/>
+          <w:color w:val="333333"/>
+          <w:sz w:val="26"/>
+          <w:szCs w:val="26"/>
+        </w:rPr>
+        <w:t>centre</w:t>
+      </w:r>
+      <w:r>
+        <w:rPr>
+          <w:rFonts w:ascii="Helvetica" w:hAnsi="Helvetica" w:cs="Helvetica"/>
+          <w:color w:val="333333"/>
+          <w:sz w:val="26"/>
+          <w:szCs w:val="26"/>
+        </w:rPr>
+        <w:t xml:space="preserve"> services as inexpensive and as easy to configure and manage as virtual machines. Not only does the move away from vendor-specific hardware reduce purchasing and maintenance bills, but it also </w:t>
+      </w:r>
+      <w:r>
+        <w:rPr>
+          <w:rFonts w:ascii="Helvetica" w:hAnsi="Helvetica" w:cs="Helvetica"/>
+          <w:color w:val="333333"/>
+          <w:sz w:val="26"/>
+          <w:szCs w:val="26"/>
+          <w:highlight w:val="yellow"/>
+        </w:rPr>
+        <w:t>removes the need for costly training on how to use this highly-specialized and often custom-made hardware</w:t>
+      </w:r>
+      <w:r>
+        <w:rPr>
+          <w:rFonts w:ascii="Helvetica" w:hAnsi="Helvetica" w:cs="Helvetica"/>
+          <w:color w:val="333333"/>
+          <w:sz w:val="26"/>
+          <w:szCs w:val="26"/>
+        </w:rPr>
+        <w:t>.</w:t>
       </w:r>
     </w:p>
     <w:p>
@@ -7283,7 +7578,36 @@
           <w:sz w:val="26"/>
           <w:szCs w:val="26"/>
         </w:rPr>
-        <w:t>The main benefit of virtualization in the SDDC is the ability to gather physical resources such as CPU, memory, storage, and network I/O (data transfer from one device into another) into logical (i.e., non-physical) pools, which can then be allocated to individual VMs or containers (workloads).</w:t>
+        <w:t xml:space="preserve">The </w:t>
+      </w:r>
+      <w:r>
+        <w:rPr>
+          <w:rFonts w:ascii="Helvetica" w:hAnsi="Helvetica" w:cs="Helvetica"/>
+          <w:color w:val="333333"/>
+          <w:sz w:val="26"/>
+          <w:szCs w:val="26"/>
+          <w:highlight w:val="green"/>
+        </w:rPr>
+        <w:t>main benefit of virtualization in the SDDC</w:t>
+      </w:r>
+      <w:r>
+        <w:rPr>
+          <w:rFonts w:ascii="Helvetica" w:hAnsi="Helvetica" w:cs="Helvetica"/>
+          <w:color w:val="333333"/>
+          <w:sz w:val="26"/>
+          <w:szCs w:val="26"/>
+        </w:rPr>
+        <w:t xml:space="preserve"> is the ability to gather physical resources such as CPU, memory, storage, and network I/O (data transfer from one device into another) into </w:t>
+      </w:r>
+      <w:r>
+        <w:rPr>
+          <w:rFonts w:ascii="Helvetica" w:hAnsi="Helvetica" w:cs="Helvetica"/>
+          <w:color w:val="333333"/>
+          <w:sz w:val="26"/>
+          <w:szCs w:val="26"/>
+          <w:highlight w:val="green"/>
+        </w:rPr>
+        <w:t>logical (i.e., non-physical) pools, which can then be allocated to individual VMs or containers (workloads).</w:t>
       </w:r>
     </w:p>
     <w:p>
@@ -7304,9 +7628,57 @@
           <w:color w:val="333333"/>
           <w:sz w:val="26"/>
           <w:szCs w:val="26"/>
+          <w:highlight w:val="cyan"/>
         </w:rPr>
         <w:lastRenderedPageBreak/>
-        <w:t>The use of management and automation software means that these virtualized resources can be quickly provided when needed and adjusted as needs change. The use of policies (pre-defined rules) means that this can be done with consistency and precision. Automation has the further benefit of releasing highly-skilled staff from repetitive tasks into more productive, value-adding activities.</w:t>
+        <w:t>The use of management and automation software</w:t>
+      </w:r>
+      <w:r>
+        <w:rPr>
+          <w:rFonts w:ascii="Helvetica" w:hAnsi="Helvetica" w:cs="Helvetica"/>
+          <w:color w:val="333333"/>
+          <w:sz w:val="26"/>
+          <w:szCs w:val="26"/>
+        </w:rPr>
+        <w:t xml:space="preserve"> means that these </w:t>
+      </w:r>
+      <w:r>
+        <w:rPr>
+          <w:rFonts w:ascii="Helvetica" w:hAnsi="Helvetica" w:cs="Helvetica"/>
+          <w:color w:val="333333"/>
+          <w:sz w:val="26"/>
+          <w:szCs w:val="26"/>
+          <w:highlight w:val="green"/>
+        </w:rPr>
+        <w:t>virtualized resources can be quickly provided when needed and adjusted as needs change</w:t>
+      </w:r>
+      <w:r>
+        <w:rPr>
+          <w:rFonts w:ascii="Helvetica" w:hAnsi="Helvetica" w:cs="Helvetica"/>
+          <w:color w:val="333333"/>
+          <w:sz w:val="26"/>
+          <w:szCs w:val="26"/>
+        </w:rPr>
+        <w:t xml:space="preserve">. The use of policies (pre-defined rules) means that this can be done with consistency and precision. Automation has the further benefit of </w:t>
+      </w:r>
+      <w:r>
+        <w:rPr>
+          <w:rFonts w:ascii="Helvetica" w:hAnsi="Helvetica" w:cs="Helvetica"/>
+          <w:color w:val="333333"/>
+          <w:sz w:val="26"/>
+          <w:szCs w:val="26"/>
+          <w:highlight w:val="cyan"/>
+        </w:rPr>
+        <w:t>releasing highly-skilled staff from repetitive tasks into more productive</w:t>
+      </w:r>
+      <w:r>
+        <w:rPr>
+          <w:rFonts w:ascii="Helvetica" w:hAnsi="Helvetica" w:cs="Helvetica"/>
+          <w:color w:val="333333"/>
+          <w:sz w:val="26"/>
+          <w:szCs w:val="26"/>
+        </w:rPr>
+        <w:t>, value-adding activities.</w:t>
       </w:r>
     </w:p>
     <w:p>
@@ -7387,7 +7759,17 @@
           <w:sz w:val="26"/>
           <w:szCs w:val="26"/>
         </w:rPr>
-        <w:t>, which provides automated operations management for physical, virtual, and cloud infrastructures) and used to plan future capacity more accurately.</w:t>
+        <w:t xml:space="preserve">, which provides automated operations management for physical, virtual, and cloud infrastructures) and used to </w:t>
+      </w:r>
+      <w:r>
+        <w:rPr>
+          <w:rFonts w:ascii="Helvetica" w:hAnsi="Helvetica" w:cs="Helvetica"/>
+          <w:color w:val="333333"/>
+          <w:sz w:val="26"/>
+          <w:szCs w:val="26"/>
+          <w:highlight w:val="cyan"/>
+        </w:rPr>
+        <w:t>plan future capacity more accurately.</w:t>
       </w:r>
     </w:p>
     <w:p>
@@ -7409,7 +7791,18 @@
           <w:sz w:val="26"/>
           <w:szCs w:val="26"/>
         </w:rPr>
-        <w:t>Network virtualization separates switches, routers, and network services from the underlying physical network. The network virtualization platform of VMware is </w:t>
+        <w:t xml:space="preserve">Network virtualization separates switches, routers, and network services from the underlying physical network. </w:t>
+      </w:r>
+      <w:r>
+        <w:rPr>
+          <w:rFonts w:ascii="Helvetica" w:hAnsi="Helvetica" w:cs="Helvetica"/>
+          <w:color w:val="333333"/>
+          <w:sz w:val="26"/>
+          <w:szCs w:val="26"/>
+          <w:highlight w:val="cyan"/>
+          <w:u w:val="single"/>
+        </w:rPr>
+        <w:t>The network virtualization platform of VMware is </w:t>
       </w:r>
       <w:r>
         <w:rPr>
@@ -7418,6 +7811,8 @@
           <w:color w:val="333333"/>
           <w:sz w:val="26"/>
           <w:szCs w:val="26"/>
+          <w:highlight w:val="cyan"/>
+          <w:u w:val="single"/>
         </w:rPr>
         <w:t>NSX</w:t>
       </w:r>
@@ -7427,8 +7822,29 @@
           <w:color w:val="333333"/>
           <w:sz w:val="26"/>
           <w:szCs w:val="26"/>
-        </w:rPr>
-        <w:t>. It bridges the gap between physical networks and applications, reduces hardware complexity and costs, improves application availability (uptime) and speeds up system recovery.</w:t>
+          <w:highlight w:val="cyan"/>
+          <w:u w:val="single"/>
+        </w:rPr>
+        <w:t>.</w:t>
+      </w:r>
+      <w:r>
+        <w:rPr>
+          <w:rFonts w:ascii="Helvetica" w:hAnsi="Helvetica" w:cs="Helvetica"/>
+          <w:color w:val="333333"/>
+          <w:sz w:val="26"/>
+          <w:szCs w:val="26"/>
+        </w:rPr>
+        <w:t xml:space="preserve"> It bridges the gap between physical networks and applications, </w:t>
+      </w:r>
+      <w:r>
+        <w:rPr>
+          <w:rFonts w:ascii="Helvetica" w:hAnsi="Helvetica" w:cs="Helvetica"/>
+          <w:color w:val="333333"/>
+          <w:sz w:val="26"/>
+          <w:szCs w:val="26"/>
+          <w:highlight w:val="cyan"/>
+        </w:rPr>
+        <w:t>reduces hardware complexity and costs, improves application availability (uptime) and speeds up system recovery.</w:t>
       </w:r>
     </w:p>
     <w:p>
@@ -7548,49 +7964,87 @@
         </w:rPr>
         <w:t xml:space="preserve">Software powers the growth and development of networks and data </w:t>
       </w:r>
-      <w:proofErr w:type="spellStart"/>
-      <w:r>
-        <w:rPr>
-          <w:rFonts w:ascii="Helvetica" w:eastAsia="Times New Roman" w:hAnsi="Helvetica" w:cs="Helvetica"/>
-          <w:color w:val="333333"/>
-          <w:sz w:val="26"/>
-          <w:szCs w:val="26"/>
-          <w:lang w:eastAsia="en-IN"/>
-        </w:rPr>
-        <w:t>center</w:t>
-      </w:r>
-      <w:proofErr w:type="spellEnd"/>
-      <w:r>
-        <w:rPr>
-          <w:rFonts w:ascii="Helvetica" w:eastAsia="Times New Roman" w:hAnsi="Helvetica" w:cs="Helvetica"/>
-          <w:color w:val="333333"/>
-          <w:sz w:val="26"/>
-          <w:szCs w:val="26"/>
-          <w:lang w:eastAsia="en-IN"/>
-        </w:rPr>
-        <w:t xml:space="preserve"> infrastructure. VMware is the creator of software-defined agility, with instant provisioning from the data </w:t>
-      </w:r>
-      <w:proofErr w:type="spellStart"/>
-      <w:r>
-        <w:rPr>
-          <w:rFonts w:ascii="Helvetica" w:eastAsia="Times New Roman" w:hAnsi="Helvetica" w:cs="Helvetica"/>
-          <w:color w:val="333333"/>
-          <w:sz w:val="26"/>
-          <w:szCs w:val="26"/>
-          <w:lang w:eastAsia="en-IN"/>
-        </w:rPr>
-        <w:t>center</w:t>
-      </w:r>
-      <w:proofErr w:type="spellEnd"/>
-      <w:r>
-        <w:rPr>
-          <w:rFonts w:ascii="Helvetica" w:eastAsia="Times New Roman" w:hAnsi="Helvetica" w:cs="Helvetica"/>
-          <w:color w:val="333333"/>
-          <w:sz w:val="26"/>
-          <w:szCs w:val="26"/>
-          <w:lang w:eastAsia="en-IN"/>
-        </w:rPr>
-        <w:t xml:space="preserve"> to devices. Its technologies provide advanced security that is built into (or </w:t>
+      <w:r>
+        <w:rPr>
+          <w:rFonts w:ascii="Helvetica" w:eastAsia="Times New Roman" w:hAnsi="Helvetica" w:cs="Helvetica"/>
+          <w:color w:val="333333"/>
+          <w:sz w:val="26"/>
+          <w:szCs w:val="26"/>
+          <w:lang w:eastAsia="en-IN"/>
+        </w:rPr>
+        <w:t>centre</w:t>
+      </w:r>
+      <w:r>
+        <w:rPr>
+          <w:rFonts w:ascii="Helvetica" w:eastAsia="Times New Roman" w:hAnsi="Helvetica" w:cs="Helvetica"/>
+          <w:color w:val="333333"/>
+          <w:sz w:val="26"/>
+          <w:szCs w:val="26"/>
+          <w:lang w:eastAsia="en-IN"/>
+        </w:rPr>
+        <w:t xml:space="preserve"> infrastructure. </w:t>
+      </w:r>
+      <w:r>
+        <w:rPr>
+          <w:rFonts w:ascii="Helvetica" w:eastAsia="Times New Roman" w:hAnsi="Helvetica" w:cs="Helvetica"/>
+          <w:color w:val="333333"/>
+          <w:sz w:val="26"/>
+          <w:szCs w:val="26"/>
+          <w:highlight w:val="cyan"/>
+          <w:lang w:eastAsia="en-IN"/>
+        </w:rPr>
+        <w:t>VMware is the creator of software-defined agility</w:t>
+      </w:r>
+      <w:r>
+        <w:rPr>
+          <w:rFonts w:ascii="Helvetica" w:eastAsia="Times New Roman" w:hAnsi="Helvetica" w:cs="Helvetica"/>
+          <w:color w:val="333333"/>
+          <w:sz w:val="26"/>
+          <w:szCs w:val="26"/>
+          <w:lang w:eastAsia="en-IN"/>
+        </w:rPr>
+        <w:t xml:space="preserve">, with instant provisioning from the data </w:t>
+      </w:r>
+      <w:r>
+        <w:rPr>
+          <w:rFonts w:ascii="Helvetica" w:eastAsia="Times New Roman" w:hAnsi="Helvetica" w:cs="Helvetica"/>
+          <w:color w:val="333333"/>
+          <w:sz w:val="26"/>
+          <w:szCs w:val="26"/>
+          <w:lang w:eastAsia="en-IN"/>
+        </w:rPr>
+        <w:t>centre</w:t>
+      </w:r>
+      <w:r>
+        <w:rPr>
+          <w:rFonts w:ascii="Helvetica" w:eastAsia="Times New Roman" w:hAnsi="Helvetica" w:cs="Helvetica"/>
+          <w:color w:val="333333"/>
+          <w:sz w:val="26"/>
+          <w:szCs w:val="26"/>
+          <w:lang w:eastAsia="en-IN"/>
+        </w:rPr>
+        <w:t xml:space="preserve"> to devices. Its technologies provide </w:t>
+      </w:r>
+      <w:r>
+        <w:rPr>
+          <w:rFonts w:ascii="Helvetica" w:eastAsia="Times New Roman" w:hAnsi="Helvetica" w:cs="Helvetica"/>
+          <w:color w:val="333333"/>
+          <w:sz w:val="26"/>
+          <w:szCs w:val="26"/>
+          <w:highlight w:val="cyan"/>
+          <w:lang w:eastAsia="en-IN"/>
+        </w:rPr>
+        <w:t>advanced security</w:t>
+      </w:r>
+      <w:r>
+        <w:rPr>
+          <w:rFonts w:ascii="Helvetica" w:eastAsia="Times New Roman" w:hAnsi="Helvetica" w:cs="Helvetica"/>
+          <w:color w:val="333333"/>
+          <w:sz w:val="26"/>
+          <w:szCs w:val="26"/>
+          <w:lang w:eastAsia="en-IN"/>
+        </w:rPr>
+        <w:t xml:space="preserve"> that is built into (or </w:t>
       </w:r>
       <w:r>
         <w:rPr>
@@ -7612,7 +8066,39 @@
           <w:szCs w:val="26"/>
           <w:lang w:eastAsia="en-IN"/>
         </w:rPr>
-        <w:t xml:space="preserve">) applications, devices, and infrastructure, and seamlessly unify private and public clouds. Using the SDDC approach, organizations can meet their business demands efficiently and flexibly, while making long-term cost savings. VMware’s vSphere for server virtualization, </w:t>
+        <w:t xml:space="preserve">) applications, devices, and infrastructure, and seamlessly unify private and public clouds. Using the SDDC approach, organizations can meet their business demands efficiently and flexibly, while making </w:t>
+      </w:r>
+      <w:r>
+        <w:rPr>
+          <w:rFonts w:ascii="Helvetica" w:eastAsia="Times New Roman" w:hAnsi="Helvetica" w:cs="Helvetica"/>
+          <w:color w:val="333333"/>
+          <w:sz w:val="26"/>
+          <w:szCs w:val="26"/>
+          <w:highlight w:val="cyan"/>
+          <w:lang w:eastAsia="en-IN"/>
+        </w:rPr>
+        <w:t>long-term cost savings</w:t>
+      </w:r>
+      <w:r>
+        <w:rPr>
+          <w:rFonts w:ascii="Helvetica" w:eastAsia="Times New Roman" w:hAnsi="Helvetica" w:cs="Helvetica"/>
+          <w:color w:val="333333"/>
+          <w:sz w:val="26"/>
+          <w:szCs w:val="26"/>
+          <w:lang w:eastAsia="en-IN"/>
+        </w:rPr>
+        <w:t xml:space="preserve">. </w:t>
+      </w:r>
+      <w:r>
+        <w:rPr>
+          <w:rFonts w:ascii="Helvetica" w:eastAsia="Times New Roman" w:hAnsi="Helvetica" w:cs="Helvetica"/>
+          <w:color w:val="333333"/>
+          <w:sz w:val="26"/>
+          <w:szCs w:val="26"/>
+          <w:highlight w:val="yellow"/>
+          <w:lang w:eastAsia="en-IN"/>
+        </w:rPr>
+        <w:t xml:space="preserve">VMware’s vSphere for server virtualization, </w:t>
       </w:r>
       <w:proofErr w:type="spellStart"/>
       <w:r>
@@ -7621,6 +8107,7 @@
           <w:color w:val="333333"/>
           <w:sz w:val="26"/>
           <w:szCs w:val="26"/>
+          <w:highlight w:val="yellow"/>
           <w:lang w:eastAsia="en-IN"/>
         </w:rPr>
         <w:t>vSAN</w:t>
@@ -7632,9 +8119,20 @@
           <w:color w:val="333333"/>
           <w:sz w:val="26"/>
           <w:szCs w:val="26"/>
-          <w:lang w:eastAsia="en-IN"/>
-        </w:rPr>
-        <w:t xml:space="preserve"> for storage virtualization, and NSX for network virtualization are just some of the products that help their more than half-a-</w:t>
+          <w:highlight w:val="yellow"/>
+          <w:lang w:eastAsia="en-IN"/>
+        </w:rPr>
+        <w:t xml:space="preserve"> for storage virtualization, and NSX for network virtualization</w:t>
+      </w:r>
+      <w:r>
+        <w:rPr>
+          <w:rFonts w:ascii="Helvetica" w:eastAsia="Times New Roman" w:hAnsi="Helvetica" w:cs="Helvetica"/>
+          <w:color w:val="333333"/>
+          <w:sz w:val="26"/>
+          <w:szCs w:val="26"/>
+          <w:lang w:eastAsia="en-IN"/>
+        </w:rPr>
+        <w:t xml:space="preserve"> are just some of the products that help their more than half-a-</w:t>
       </w:r>
       <w:r>
         <w:rPr>
@@ -7702,7 +8200,39 @@
           <w:szCs w:val="26"/>
           <w:lang w:eastAsia="en-IN"/>
         </w:rPr>
-        <w:t>More and more organizations are choosing to mix and match their clouds to maximize the effectiveness of their spending and resourcing. Blending on-premises private clouds with public clouds is the most common mix, and the term used to describe this ‘best of both worlds’ approach is </w:t>
+        <w:t>More and more organizations are choosing to mix and match their clouds to maximize the effectiveness of their spending and resourcing. Blending on-</w:t>
+      </w:r>
+      <w:r>
+        <w:rPr>
+          <w:rFonts w:ascii="Helvetica" w:eastAsia="Times New Roman" w:hAnsi="Helvetica" w:cs="Helvetica"/>
+          <w:color w:val="333333"/>
+          <w:sz w:val="26"/>
+          <w:szCs w:val="26"/>
+          <w:highlight w:val="yellow"/>
+          <w:lang w:eastAsia="en-IN"/>
+        </w:rPr>
+        <w:t>premises private clouds with public clouds is the most common mix</w:t>
+      </w:r>
+      <w:r>
+        <w:rPr>
+          <w:rFonts w:ascii="Helvetica" w:eastAsia="Times New Roman" w:hAnsi="Helvetica" w:cs="Helvetica"/>
+          <w:color w:val="333333"/>
+          <w:sz w:val="26"/>
+          <w:szCs w:val="26"/>
+          <w:lang w:eastAsia="en-IN"/>
+        </w:rPr>
+        <w:t xml:space="preserve">, and the term used to describe this ‘best of both worlds’ approach </w:t>
+      </w:r>
+      <w:r>
+        <w:rPr>
+          <w:rFonts w:ascii="Helvetica" w:eastAsia="Times New Roman" w:hAnsi="Helvetica" w:cs="Helvetica"/>
+          <w:color w:val="333333"/>
+          <w:sz w:val="26"/>
+          <w:szCs w:val="26"/>
+          <w:highlight w:val="yellow"/>
+          <w:lang w:eastAsia="en-IN"/>
+        </w:rPr>
+        <w:t>is </w:t>
       </w:r>
       <w:r>
         <w:rPr>
@@ -7712,6 +8242,7 @@
           <w:color w:val="333333"/>
           <w:sz w:val="26"/>
           <w:szCs w:val="26"/>
+          <w:highlight w:val="yellow"/>
           <w:lang w:eastAsia="en-IN"/>
         </w:rPr>
         <w:t>hybrid clouds</w:t>
@@ -7724,7 +8255,71 @@
           <w:szCs w:val="26"/>
           <w:lang w:eastAsia="en-IN"/>
         </w:rPr>
-        <w:t>. A hybrid cloud strategy is integral to VMware’s vision to help their customers use any cloud to deliver any application to any device. In addition, as the majority of businesses have yet to fully-virtualize their compute, storage, and network infrastructures, VMware technologies can be brought together in natively-integrated software sets (SDDC in-a-box). Sets (or </w:t>
+        <w:t xml:space="preserve">. A hybrid cloud strategy is integral to VMware’s vision to help their customers use any cloud to deliver any application to any device. In addition, </w:t>
+      </w:r>
+      <w:r>
+        <w:rPr>
+          <w:rFonts w:ascii="Helvetica" w:eastAsia="Times New Roman" w:hAnsi="Helvetica" w:cs="Helvetica"/>
+          <w:color w:val="333333"/>
+          <w:sz w:val="26"/>
+          <w:szCs w:val="26"/>
+          <w:highlight w:val="yellow"/>
+          <w:lang w:eastAsia="en-IN"/>
+        </w:rPr>
+        <w:t xml:space="preserve">as the majority of </w:t>
+      </w:r>
+      <w:r>
+        <w:rPr>
+          <w:rFonts w:ascii="Helvetica" w:eastAsia="Times New Roman" w:hAnsi="Helvetica" w:cs="Helvetica"/>
+          <w:color w:val="FF0000"/>
+          <w:sz w:val="26"/>
+          <w:szCs w:val="26"/>
+          <w:highlight w:val="yellow"/>
+          <w:lang w:eastAsia="en-IN"/>
+        </w:rPr>
+        <w:t xml:space="preserve">businesses have yet to fully-virtualize </w:t>
+      </w:r>
+      <w:r>
+        <w:rPr>
+          <w:rFonts w:ascii="Helvetica" w:eastAsia="Times New Roman" w:hAnsi="Helvetica" w:cs="Helvetica"/>
+          <w:color w:val="333333"/>
+          <w:sz w:val="26"/>
+          <w:szCs w:val="26"/>
+          <w:highlight w:val="yellow"/>
+          <w:lang w:eastAsia="en-IN"/>
+        </w:rPr>
+        <w:t>their compute, storage, and network infrastructures,</w:t>
+      </w:r>
+      <w:r>
+        <w:rPr>
+          <w:rFonts w:ascii="Helvetica" w:eastAsia="Times New Roman" w:hAnsi="Helvetica" w:cs="Helvetica"/>
+          <w:color w:val="333333"/>
+          <w:sz w:val="26"/>
+          <w:szCs w:val="26"/>
+          <w:lang w:eastAsia="en-IN"/>
+        </w:rPr>
+        <w:t xml:space="preserve"> VMware technologies can be brought together in natively-integrated software sets (SDDC in-a-box). </w:t>
+      </w:r>
+      <w:r>
+        <w:rPr>
+          <w:rFonts w:ascii="Helvetica" w:eastAsia="Times New Roman" w:hAnsi="Helvetica" w:cs="Helvetica"/>
+          <w:color w:val="FF0000"/>
+          <w:sz w:val="26"/>
+          <w:szCs w:val="26"/>
+          <w:highlight w:val="cyan"/>
+          <w:lang w:eastAsia="en-IN"/>
+        </w:rPr>
+        <w:t>Sets</w:t>
+      </w:r>
+      <w:r>
+        <w:rPr>
+          <w:rFonts w:ascii="Helvetica" w:eastAsia="Times New Roman" w:hAnsi="Helvetica" w:cs="Helvetica"/>
+          <w:color w:val="333333"/>
+          <w:sz w:val="26"/>
+          <w:szCs w:val="26"/>
+          <w:lang w:eastAsia="en-IN"/>
+        </w:rPr>
+        <w:t xml:space="preserve"> (or </w:t>
       </w:r>
       <w:r>
         <w:rPr>
@@ -7734,6 +8329,7 @@
           <w:color w:val="333333"/>
           <w:sz w:val="26"/>
           <w:szCs w:val="26"/>
+          <w:highlight w:val="cyan"/>
           <w:lang w:eastAsia="en-IN"/>
         </w:rPr>
         <w:t>stacks</w:t>
@@ -7792,6 +8388,7 @@
           <w:color w:val="333333"/>
           <w:sz w:val="26"/>
           <w:szCs w:val="26"/>
+          <w:highlight w:val="cyan"/>
           <w:lang w:eastAsia="en-IN"/>
         </w:rPr>
         <w:t xml:space="preserve">Cloud </w:t>
@@ -7805,6 +8402,7 @@
           <w:color w:val="333333"/>
           <w:sz w:val="26"/>
           <w:szCs w:val="26"/>
+          <w:highlight w:val="cyan"/>
           <w:lang w:eastAsia="en-IN"/>
         </w:rPr>
         <w:t>FoundationTM</w:t>
@@ -7816,6 +8414,7 @@
           <w:color w:val="333333"/>
           <w:sz w:val="26"/>
           <w:szCs w:val="26"/>
+          <w:highlight w:val="cyan"/>
           <w:lang w:eastAsia="en-IN"/>
         </w:rPr>
         <w:t> and </w:t>
@@ -7828,6 +8427,7 @@
           <w:color w:val="333333"/>
           <w:sz w:val="26"/>
           <w:szCs w:val="26"/>
+          <w:highlight w:val="cyan"/>
           <w:lang w:eastAsia="en-IN"/>
         </w:rPr>
         <w:t>Cross-</w:t>
@@ -7841,6 +8441,7 @@
           <w:color w:val="333333"/>
           <w:sz w:val="26"/>
           <w:szCs w:val="26"/>
+          <w:highlight w:val="cyan"/>
           <w:lang w:eastAsia="en-IN"/>
         </w:rPr>
         <w:t>CloudTM</w:t>
@@ -7852,9 +8453,20 @@
           <w:color w:val="333333"/>
           <w:sz w:val="26"/>
           <w:szCs w:val="26"/>
-          <w:lang w:eastAsia="en-IN"/>
-        </w:rPr>
-        <w:t> services (together known as </w:t>
+          <w:highlight w:val="cyan"/>
+          <w:lang w:eastAsia="en-IN"/>
+        </w:rPr>
+        <w:t> services</w:t>
+      </w:r>
+      <w:r>
+        <w:rPr>
+          <w:rFonts w:ascii="Helvetica" w:eastAsia="Times New Roman" w:hAnsi="Helvetica" w:cs="Helvetica"/>
+          <w:color w:val="333333"/>
+          <w:sz w:val="26"/>
+          <w:szCs w:val="26"/>
+          <w:lang w:eastAsia="en-IN"/>
+        </w:rPr>
+        <w:t xml:space="preserve"> (together known as </w:t>
       </w:r>
       <w:r>
         <w:rPr>
@@ -7866,7 +8478,20 @@
           <w:szCs w:val="26"/>
           <w:lang w:eastAsia="en-IN"/>
         </w:rPr>
-        <w:t>VMware’s Cross-Cloud Architecture</w:t>
+        <w:t>VM</w:t>
+      </w:r>
+      <w:r>
+        <w:rPr>
+          <w:rFonts w:ascii="Helvetica" w:eastAsia="Times New Roman" w:hAnsi="Helvetica" w:cs="Helvetica"/>
+          <w:i/>
+          <w:iCs/>
+          <w:color w:val="333333"/>
+          <w:sz w:val="26"/>
+          <w:szCs w:val="26"/>
+          <w:highlight w:val="cyan"/>
+          <w:lang w:eastAsia="en-IN"/>
+        </w:rPr>
+        <w:t>ware’s Cross-Cloud Architecture</w:t>
       </w:r>
       <w:r>
         <w:rPr>
@@ -7928,7 +8553,7 @@
           <w:rFonts w:ascii="Helvetica" w:eastAsia="Times New Roman" w:hAnsi="Helvetica" w:cs="Helvetica"/>
           <w:i/>
           <w:iCs/>
-          <w:color w:val="333333"/>
+          <w:color w:val="FF0000"/>
           <w:sz w:val="26"/>
           <w:szCs w:val="26"/>
           <w:lang w:eastAsia="en-IN"/>
@@ -7938,12 +8563,64 @@
       <w:r>
         <w:rPr>
           <w:rFonts w:ascii="Helvetica" w:eastAsia="Times New Roman" w:hAnsi="Helvetica" w:cs="Helvetica"/>
-          <w:color w:val="333333"/>
-          <w:sz w:val="26"/>
-          <w:szCs w:val="26"/>
-          <w:lang w:eastAsia="en-IN"/>
-        </w:rPr>
-        <w:t> (SDDC as a Service), in which a single set of software tools can be used to manage both on-premises private clouds and public clouds. This approach combines both VMware’s and AWS’s extensive compute, storage, networking, and security capabilities in one flexible and easy-to-use service.</w:t>
+          <w:color w:val="FF0000"/>
+          <w:sz w:val="26"/>
+          <w:szCs w:val="26"/>
+          <w:lang w:eastAsia="en-IN"/>
+        </w:rPr>
+        <w:t> </w:t>
+      </w:r>
+      <w:r>
+        <w:rPr>
+          <w:rFonts w:ascii="Helvetica" w:eastAsia="Times New Roman" w:hAnsi="Helvetica" w:cs="Helvetica"/>
+          <w:color w:val="333333"/>
+          <w:sz w:val="26"/>
+          <w:szCs w:val="26"/>
+          <w:lang w:eastAsia="en-IN"/>
+        </w:rPr>
+        <w:t>(</w:t>
+      </w:r>
+      <w:r>
+        <w:rPr>
+          <w:rFonts w:ascii="Helvetica" w:eastAsia="Times New Roman" w:hAnsi="Helvetica" w:cs="Helvetica"/>
+          <w:color w:val="333333"/>
+          <w:sz w:val="26"/>
+          <w:szCs w:val="26"/>
+          <w:highlight w:val="cyan"/>
+          <w:lang w:eastAsia="en-IN"/>
+        </w:rPr>
+        <w:t>SDDC as a Service</w:t>
+      </w:r>
+      <w:r>
+        <w:rPr>
+          <w:rFonts w:ascii="Helvetica" w:eastAsia="Times New Roman" w:hAnsi="Helvetica" w:cs="Helvetica"/>
+          <w:color w:val="333333"/>
+          <w:sz w:val="26"/>
+          <w:szCs w:val="26"/>
+          <w:lang w:eastAsia="en-IN"/>
+        </w:rPr>
+        <w:t xml:space="preserve">), in which a </w:t>
+      </w:r>
+      <w:r>
+        <w:rPr>
+          <w:rFonts w:ascii="Helvetica" w:eastAsia="Times New Roman" w:hAnsi="Helvetica" w:cs="Helvetica"/>
+          <w:color w:val="333333"/>
+          <w:sz w:val="26"/>
+          <w:szCs w:val="26"/>
+          <w:highlight w:val="yellow"/>
+          <w:lang w:eastAsia="en-IN"/>
+        </w:rPr>
+        <w:t>single set of software tools can be used to manage both on-premises private clouds and public clouds</w:t>
+      </w:r>
+      <w:r>
+        <w:rPr>
+          <w:rFonts w:ascii="Helvetica" w:eastAsia="Times New Roman" w:hAnsi="Helvetica" w:cs="Helvetica"/>
+          <w:color w:val="333333"/>
+          <w:sz w:val="26"/>
+          <w:szCs w:val="26"/>
+          <w:lang w:eastAsia="en-IN"/>
+        </w:rPr>
+        <w:t>. This approach combines both VMware’s and AWS’s extensive compute, storage, networking, and security capabilities in one flexible and easy-to-use service.</w:t>
       </w:r>
     </w:p>
     <w:p>
@@ -7993,7 +8670,39 @@
           <w:szCs w:val="26"/>
           <w:lang w:eastAsia="en-IN"/>
         </w:rPr>
-        <w:t>SDDC technology means more of an organization’s infrastructure can be used more of the time, in turn making their staff more productive, and greatly reducing spending on physical equipment (known as </w:t>
+        <w:t xml:space="preserve">SDDC technology means more of an organization’s infrastructure can be used more of the time, in </w:t>
+      </w:r>
+      <w:r>
+        <w:rPr>
+          <w:rFonts w:ascii="Helvetica" w:eastAsia="Times New Roman" w:hAnsi="Helvetica" w:cs="Helvetica"/>
+          <w:color w:val="333333"/>
+          <w:sz w:val="26"/>
+          <w:szCs w:val="26"/>
+          <w:highlight w:val="yellow"/>
+          <w:lang w:eastAsia="en-IN"/>
+        </w:rPr>
+        <w:t>turn making their staff more productive,</w:t>
+      </w:r>
+      <w:r>
+        <w:rPr>
+          <w:rFonts w:ascii="Helvetica" w:eastAsia="Times New Roman" w:hAnsi="Helvetica" w:cs="Helvetica"/>
+          <w:color w:val="333333"/>
+          <w:sz w:val="26"/>
+          <w:szCs w:val="26"/>
+          <w:lang w:eastAsia="en-IN"/>
+        </w:rPr>
+        <w:t xml:space="preserve"> and greatly </w:t>
+      </w:r>
+      <w:r>
+        <w:rPr>
+          <w:rFonts w:ascii="Helvetica" w:eastAsia="Times New Roman" w:hAnsi="Helvetica" w:cs="Helvetica"/>
+          <w:color w:val="333333"/>
+          <w:sz w:val="26"/>
+          <w:szCs w:val="26"/>
+          <w:highlight w:val="yellow"/>
+          <w:lang w:eastAsia="en-IN"/>
+        </w:rPr>
+        <w:t>reducing spending on physical equipment (known as </w:t>
       </w:r>
       <w:r>
         <w:rPr>
@@ -8003,6 +8712,7 @@
           <w:color w:val="333333"/>
           <w:sz w:val="26"/>
           <w:szCs w:val="26"/>
+          <w:highlight w:val="yellow"/>
           <w:lang w:eastAsia="en-IN"/>
         </w:rPr>
         <w:t>capital expenditure</w:t>
@@ -8013,6 +8723,7 @@
           <w:color w:val="333333"/>
           <w:sz w:val="26"/>
           <w:szCs w:val="26"/>
+          <w:highlight w:val="yellow"/>
           <w:lang w:eastAsia="en-IN"/>
         </w:rPr>
         <w:t xml:space="preserve"> or </w:t>
@@ -8024,6 +8735,7 @@
           <w:color w:val="333333"/>
           <w:sz w:val="26"/>
           <w:szCs w:val="26"/>
+          <w:highlight w:val="yellow"/>
           <w:lang w:eastAsia="en-IN"/>
         </w:rPr>
         <w:t>CapEx</w:t>
@@ -8035,6 +8747,7 @@
           <w:color w:val="333333"/>
           <w:sz w:val="26"/>
           <w:szCs w:val="26"/>
+          <w:highlight w:val="yellow"/>
           <w:lang w:eastAsia="en-IN"/>
         </w:rPr>
         <w:t>) and on operating costs (</w:t>
@@ -8046,6 +8759,7 @@
           <w:color w:val="333333"/>
           <w:sz w:val="26"/>
           <w:szCs w:val="26"/>
+          <w:highlight w:val="yellow"/>
           <w:lang w:eastAsia="en-IN"/>
         </w:rPr>
         <w:t>OpEx</w:t>
@@ -8057,6 +8771,7 @@
           <w:color w:val="333333"/>
           <w:sz w:val="26"/>
           <w:szCs w:val="26"/>
+          <w:highlight w:val="yellow"/>
           <w:lang w:eastAsia="en-IN"/>
         </w:rPr>
         <w:t>).</w:t>
@@ -8081,12 +8796,33 @@
       <w:r>
         <w:rPr>
           <w:rFonts w:ascii="Helvetica" w:eastAsia="Times New Roman" w:hAnsi="Helvetica" w:cs="Helvetica"/>
-          <w:color w:val="333333"/>
-          <w:sz w:val="26"/>
-          <w:szCs w:val="26"/>
-          <w:lang w:eastAsia="en-IN"/>
-        </w:rPr>
-        <w:t>SDDC enables the deployment of applications in minutes or even seconds with policy-driven provisioning that matches resources to continually-changing workloads and business demands.</w:t>
+          <w:color w:val="FF0000"/>
+          <w:sz w:val="26"/>
+          <w:szCs w:val="26"/>
+          <w:u w:val="single"/>
+          <w:lang w:eastAsia="en-IN"/>
+        </w:rPr>
+        <w:t>SDDC enables the deployment of applications in minutes</w:t>
+      </w:r>
+      <w:r>
+        <w:rPr>
+          <w:rFonts w:ascii="Helvetica" w:eastAsia="Times New Roman" w:hAnsi="Helvetica" w:cs="Helvetica"/>
+          <w:color w:val="FF0000"/>
+          <w:sz w:val="26"/>
+          <w:szCs w:val="26"/>
+          <w:lang w:eastAsia="en-IN"/>
+        </w:rPr>
+        <w:t xml:space="preserve"> </w:t>
+      </w:r>
+      <w:r>
+        <w:rPr>
+          <w:rFonts w:ascii="Helvetica" w:eastAsia="Times New Roman" w:hAnsi="Helvetica" w:cs="Helvetica"/>
+          <w:color w:val="333333"/>
+          <w:sz w:val="26"/>
+          <w:szCs w:val="26"/>
+          <w:lang w:eastAsia="en-IN"/>
+        </w:rPr>
+        <w:t>or even seconds with policy-driven provisioning that matches resources to continually-changing workloads and business demands.</w:t>
       </w:r>
     </w:p>
     <w:p>
@@ -8140,7 +8876,28 @@
           <w:szCs w:val="26"/>
           <w:lang w:eastAsia="en-IN"/>
         </w:rPr>
-        <w:t>SDDC supports private, public, and hybrid clouds. In each case, the infrastructure is fully abstracted from applications so they can run on multiple sets of hardware, hypervisors, and clouds.</w:t>
+        <w:t xml:space="preserve">SDDC supports private, public, and hybrid clouds. In each case, the infrastructure is </w:t>
+      </w:r>
+      <w:r>
+        <w:rPr>
+          <w:rFonts w:ascii="Helvetica" w:eastAsia="Times New Roman" w:hAnsi="Helvetica" w:cs="Helvetica"/>
+          <w:color w:val="333333"/>
+          <w:sz w:val="26"/>
+          <w:szCs w:val="26"/>
+          <w:highlight w:val="yellow"/>
+          <w:lang w:eastAsia="en-IN"/>
+        </w:rPr>
+        <w:t>fully abstracted from applications</w:t>
+      </w:r>
+      <w:r>
+        <w:rPr>
+          <w:rFonts w:ascii="Helvetica" w:eastAsia="Times New Roman" w:hAnsi="Helvetica" w:cs="Helvetica"/>
+          <w:color w:val="333333"/>
+          <w:sz w:val="26"/>
+          <w:szCs w:val="26"/>
+          <w:lang w:eastAsia="en-IN"/>
+        </w:rPr>
+        <w:t xml:space="preserve"> so they can run on multiple sets of hardware, hypervisors, and clouds.</w:t>
       </w:r>
     </w:p>
     <w:p>
@@ -8370,7 +9127,18 @@
           <w:szCs w:val="26"/>
           <w:lang w:eastAsia="en-IN"/>
         </w:rPr>
-        <w:t xml:space="preserve"> will include are applications, servers, storage, networking infrastructure, management, and automation</w:t>
+        <w:t xml:space="preserve"> will include are </w:t>
+      </w:r>
+      <w:r>
+        <w:rPr>
+          <w:rFonts w:ascii="Helvetica" w:eastAsia="Times New Roman" w:hAnsi="Helvetica" w:cs="Helvetica"/>
+          <w:color w:val="333333"/>
+          <w:sz w:val="26"/>
+          <w:szCs w:val="26"/>
+          <w:highlight w:val="yellow"/>
+          <w:lang w:eastAsia="en-IN"/>
+        </w:rPr>
+        <w:t>applications, servers, storage, networking infrastructure, management, and automation</w:t>
       </w:r>
     </w:p>
     <w:p>
@@ -8423,6 +9191,7 @@
           <w:color w:val="333333"/>
           <w:sz w:val="26"/>
           <w:szCs w:val="26"/>
+          <w:highlight w:val="green"/>
           <w:lang w:eastAsia="en-IN"/>
         </w:rPr>
         <w:t>fully-virtualized</w:t>
@@ -8433,6 +9202,7 @@
           <w:color w:val="333333"/>
           <w:sz w:val="26"/>
           <w:szCs w:val="26"/>
+          <w:highlight w:val="green"/>
           <w:lang w:eastAsia="en-IN"/>
         </w:rPr>
         <w:t xml:space="preserve"> data </w:t>
@@ -8443,6 +9213,7 @@
           <w:color w:val="333333"/>
           <w:sz w:val="26"/>
           <w:szCs w:val="26"/>
+          <w:highlight w:val="green"/>
           <w:lang w:eastAsia="en-IN"/>
         </w:rPr>
         <w:t>centre</w:t>
@@ -8482,7 +9253,49 @@
           <w:szCs w:val="26"/>
           <w:lang w:eastAsia="en-IN"/>
         </w:rPr>
-        <w:t>be software-defined: automated and managed by a single set of policy-based software tools that allow you to centrally monitor and administer all applications across different environments (physical, virtual, and cloud) and infrastructure types</w:t>
+        <w:t xml:space="preserve">be </w:t>
+      </w:r>
+      <w:r>
+        <w:rPr>
+          <w:rFonts w:ascii="Helvetica" w:eastAsia="Times New Roman" w:hAnsi="Helvetica" w:cs="Helvetica"/>
+          <w:color w:val="333333"/>
+          <w:sz w:val="26"/>
+          <w:szCs w:val="26"/>
+          <w:highlight w:val="yellow"/>
+          <w:lang w:eastAsia="en-IN"/>
+        </w:rPr>
+        <w:t>software-defined:</w:t>
+      </w:r>
+      <w:r>
+        <w:rPr>
+          <w:rFonts w:ascii="Helvetica" w:eastAsia="Times New Roman" w:hAnsi="Helvetica" w:cs="Helvetica"/>
+          <w:color w:val="333333"/>
+          <w:sz w:val="26"/>
+          <w:szCs w:val="26"/>
+          <w:lang w:eastAsia="en-IN"/>
+        </w:rPr>
+        <w:t xml:space="preserve"> automated and managed by a single set of </w:t>
+      </w:r>
+      <w:r>
+        <w:rPr>
+          <w:rFonts w:ascii="Helvetica" w:eastAsia="Times New Roman" w:hAnsi="Helvetica" w:cs="Helvetica"/>
+          <w:color w:val="333333"/>
+          <w:sz w:val="26"/>
+          <w:szCs w:val="26"/>
+          <w:highlight w:val="yellow"/>
+          <w:lang w:eastAsia="en-IN"/>
+        </w:rPr>
+        <w:t>policy-based software tools</w:t>
+      </w:r>
+      <w:r>
+        <w:rPr>
+          <w:rFonts w:ascii="Helvetica" w:eastAsia="Times New Roman" w:hAnsi="Helvetica" w:cs="Helvetica"/>
+          <w:color w:val="333333"/>
+          <w:sz w:val="26"/>
+          <w:szCs w:val="26"/>
+          <w:lang w:eastAsia="en-IN"/>
+        </w:rPr>
+        <w:t xml:space="preserve"> that allow you to centrally monitor and administer all applications across different environments (physical, virtual, and cloud) and infrastructure types</w:t>
       </w:r>
     </w:p>
     <w:p>
@@ -8509,7 +9322,18 @@
           <w:szCs w:val="26"/>
           <w:lang w:eastAsia="en-IN"/>
         </w:rPr>
-        <w:t>have built-in security</w:t>
+        <w:t xml:space="preserve">have </w:t>
+      </w:r>
+      <w:r>
+        <w:rPr>
+          <w:rFonts w:ascii="Helvetica" w:eastAsia="Times New Roman" w:hAnsi="Helvetica" w:cs="Helvetica"/>
+          <w:color w:val="333333"/>
+          <w:sz w:val="26"/>
+          <w:szCs w:val="26"/>
+          <w:highlight w:val="yellow"/>
+          <w:lang w:eastAsia="en-IN"/>
+        </w:rPr>
+        <w:t>built-in security</w:t>
       </w:r>
     </w:p>
     <w:p>
@@ -8537,7 +9361,28 @@
           <w:lang w:eastAsia="en-IN"/>
         </w:rPr>
         <w:lastRenderedPageBreak/>
-        <w:t>be very easy to adjust in size – either </w:t>
+        <w:t xml:space="preserve">be very </w:t>
+      </w:r>
+      <w:r>
+        <w:rPr>
+          <w:rFonts w:ascii="Helvetica" w:eastAsia="Times New Roman" w:hAnsi="Helvetica" w:cs="Helvetica"/>
+          <w:color w:val="333333"/>
+          <w:sz w:val="26"/>
+          <w:szCs w:val="26"/>
+          <w:highlight w:val="yellow"/>
+          <w:lang w:eastAsia="en-IN"/>
+        </w:rPr>
+        <w:t>easy to adjust in size</w:t>
+      </w:r>
+      <w:r>
+        <w:rPr>
+          <w:rFonts w:ascii="Helvetica" w:eastAsia="Times New Roman" w:hAnsi="Helvetica" w:cs="Helvetica"/>
+          <w:color w:val="333333"/>
+          <w:sz w:val="26"/>
+          <w:szCs w:val="26"/>
+          <w:lang w:eastAsia="en-IN"/>
+        </w:rPr>
+        <w:t xml:space="preserve"> – either </w:t>
       </w:r>
       <w:r>
         <w:rPr>
@@ -8606,9 +9451,20 @@
           <w:color w:val="333333"/>
           <w:sz w:val="26"/>
           <w:szCs w:val="26"/>
-          <w:lang w:eastAsia="en-IN"/>
-        </w:rPr>
-        <w:t>support the latest developments in application technology, such as containers and apps specifically designed for the cloud</w:t>
+          <w:highlight w:val="yellow"/>
+          <w:lang w:eastAsia="en-IN"/>
+        </w:rPr>
+        <w:t>support the latest developments in application technology</w:t>
+      </w:r>
+      <w:r>
+        <w:rPr>
+          <w:rFonts w:ascii="Helvetica" w:eastAsia="Times New Roman" w:hAnsi="Helvetica" w:cs="Helvetica"/>
+          <w:color w:val="333333"/>
+          <w:sz w:val="26"/>
+          <w:szCs w:val="26"/>
+          <w:lang w:eastAsia="en-IN"/>
+        </w:rPr>
+        <w:t>, such as containers and apps specifically designed for the cloud</w:t>
       </w:r>
     </w:p>
     <w:p>
@@ -8633,6 +9489,7 @@
           <w:color w:val="333333"/>
           <w:sz w:val="26"/>
           <w:szCs w:val="26"/>
+          <w:highlight w:val="yellow"/>
           <w:lang w:eastAsia="en-IN"/>
         </w:rPr>
         <w:t>support </w:t>
@@ -8645,6 +9502,7 @@
           <w:color w:val="333333"/>
           <w:sz w:val="26"/>
           <w:szCs w:val="26"/>
+          <w:highlight w:val="yellow"/>
           <w:lang w:eastAsia="en-IN"/>
         </w:rPr>
         <w:t>infrastructure </w:t>
@@ -8655,9 +9513,20 @@
           <w:color w:val="333333"/>
           <w:sz w:val="26"/>
           <w:szCs w:val="26"/>
-          <w:lang w:eastAsia="en-IN"/>
-        </w:rPr>
-        <w:t>as a code - i.e., support the writing of code that takes care of configuration and automates provisioning.</w:t>
+          <w:highlight w:val="yellow"/>
+          <w:lang w:eastAsia="en-IN"/>
+        </w:rPr>
+        <w:t>as a code - i.e., support the writing of code that takes care of configuration and automates provisioning</w:t>
+      </w:r>
+      <w:r>
+        <w:rPr>
+          <w:rFonts w:ascii="Helvetica" w:eastAsia="Times New Roman" w:hAnsi="Helvetica" w:cs="Helvetica"/>
+          <w:color w:val="333333"/>
+          <w:sz w:val="26"/>
+          <w:szCs w:val="26"/>
+          <w:lang w:eastAsia="en-IN"/>
+        </w:rPr>
+        <w:t>.</w:t>
       </w:r>
     </w:p>
     <w:p>
@@ -8680,7 +9549,60 @@
           <w:szCs w:val="26"/>
           <w:lang w:eastAsia="en-IN"/>
         </w:rPr>
-        <w:t>These building blocks will change as the SDDC grows and develops. Since the emergence of virtualization in the 1960s, with the likes of the Burroughs Corporation’s B5000 computer and IBM mainframe computers, it has changed the world. Servers have probably gone through the most innovation, with the tangible benefits including reduced physical complexity, increased operational efficiency, and simplified repurposing (i.e., virtualizing) of underlying physical resources. Today the vast majority of servers are virtualized and, in terms of networking, there are now more virtual ports being used globally than physical ones.</w:t>
+        <w:t xml:space="preserve">These building blocks will change as the SDDC grows and develops. Since the emergence of virtualization in the 1960s, with the likes of </w:t>
+      </w:r>
+      <w:r>
+        <w:rPr>
+          <w:rFonts w:ascii="Helvetica" w:eastAsia="Times New Roman" w:hAnsi="Helvetica" w:cs="Helvetica"/>
+          <w:color w:val="333333"/>
+          <w:sz w:val="26"/>
+          <w:szCs w:val="26"/>
+          <w:highlight w:val="yellow"/>
+          <w:lang w:eastAsia="en-IN"/>
+        </w:rPr>
+        <w:t>the Burroughs Corporation’s B5000 computer and IBM mainframe computers</w:t>
+      </w:r>
+      <w:r>
+        <w:rPr>
+          <w:rFonts w:ascii="Helvetica" w:eastAsia="Times New Roman" w:hAnsi="Helvetica" w:cs="Helvetica"/>
+          <w:color w:val="333333"/>
+          <w:sz w:val="26"/>
+          <w:szCs w:val="26"/>
+          <w:lang w:eastAsia="en-IN"/>
+        </w:rPr>
+        <w:t xml:space="preserve">, it has changed the world. </w:t>
+      </w:r>
+      <w:r>
+        <w:rPr>
+          <w:rFonts w:ascii="Helvetica" w:eastAsia="Times New Roman" w:hAnsi="Helvetica" w:cs="Helvetica"/>
+          <w:color w:val="333333"/>
+          <w:sz w:val="26"/>
+          <w:szCs w:val="26"/>
+          <w:highlight w:val="green"/>
+          <w:lang w:eastAsia="en-IN"/>
+        </w:rPr>
+        <w:t>Servers have probably gone through the most innovation</w:t>
+      </w:r>
+      <w:r>
+        <w:rPr>
+          <w:rFonts w:ascii="Helvetica" w:eastAsia="Times New Roman" w:hAnsi="Helvetica" w:cs="Helvetica"/>
+          <w:color w:val="333333"/>
+          <w:sz w:val="26"/>
+          <w:szCs w:val="26"/>
+          <w:lang w:eastAsia="en-IN"/>
+        </w:rPr>
+        <w:t xml:space="preserve">, with the tangible benefits including reduced physical complexity, increased operational efficiency, and simplified repurposing (i.e., virtualizing) of underlying physical resources. </w:t>
+      </w:r>
+      <w:r>
+        <w:rPr>
+          <w:rFonts w:ascii="Helvetica" w:eastAsia="Times New Roman" w:hAnsi="Helvetica" w:cs="Helvetica"/>
+          <w:color w:val="333333"/>
+          <w:sz w:val="26"/>
+          <w:szCs w:val="26"/>
+          <w:highlight w:val="green"/>
+          <w:lang w:eastAsia="en-IN"/>
+        </w:rPr>
+        <w:t>Today the vast majority of servers are virtualized and, in terms of networking, there are now more virtual ports being used globally than physical ones.</w:t>
       </w:r>
     </w:p>
     <w:p>
@@ -8733,6 +9655,7 @@
           <w:color w:val="333333"/>
           <w:sz w:val="26"/>
           <w:szCs w:val="26"/>
+          <w:highlight w:val="green"/>
           <w:lang w:eastAsia="en-IN"/>
         </w:rPr>
         <w:t>vSphere</w:t>
@@ -8743,6 +9666,7 @@
           <w:color w:val="333333"/>
           <w:sz w:val="26"/>
           <w:szCs w:val="26"/>
+          <w:highlight w:val="green"/>
           <w:lang w:eastAsia="en-IN"/>
         </w:rPr>
         <w:t>, </w:t>
@@ -8756,6 +9680,7 @@
           <w:color w:val="333333"/>
           <w:sz w:val="26"/>
           <w:szCs w:val="26"/>
+          <w:highlight w:val="green"/>
           <w:lang w:eastAsia="en-IN"/>
         </w:rPr>
         <w:t>vRealize</w:t>
@@ -8767,6 +9692,7 @@
           <w:color w:val="333333"/>
           <w:sz w:val="26"/>
           <w:szCs w:val="26"/>
+          <w:highlight w:val="green"/>
           <w:lang w:eastAsia="en-IN"/>
         </w:rPr>
         <w:t>, and </w:t>
@@ -8779,6 +9705,7 @@
           <w:color w:val="333333"/>
           <w:sz w:val="26"/>
           <w:szCs w:val="26"/>
+          <w:highlight w:val="green"/>
           <w:lang w:eastAsia="en-IN"/>
         </w:rPr>
         <w:t>NSX</w:t>

</xml_diff>